<commit_message>
Updated Resume. Added sparks-mag, artisttaxi and jonstaxi in the project section.
</commit_message>
<xml_diff>
--- a/Resume.docx
+++ b/Resume.docx
@@ -87,7 +87,7 @@
               <w:contextualSpacing w:val="0"/>
               <w:rPr/>
             </w:pPr>
-            <w:bookmarkStart w:colFirst="0" w:colLast="0" w:name="_x8fm1uorkbaw" w:id="0"/>
+            <w:bookmarkStart w:colFirst="0" w:colLast="0" w:name="_gjdgxs" w:id="0"/>
             <w:bookmarkEnd w:id="0"/>
             <w:r>
               <w:rPr>
@@ -111,7 +111,7 @@
               <w:contextualSpacing w:val="0"/>
               <w:rPr/>
             </w:pPr>
-            <w:bookmarkStart w:colFirst="0" w:colLast="0" w:name="_jmq1zngl02od" w:id="1"/>
+            <w:bookmarkStart w:colFirst="0" w:colLast="0" w:name="_30j0zll" w:id="1"/>
             <w:bookmarkEnd w:id="1"/>
             <w:r>
               <w:rPr>
@@ -337,7 +337,7 @@
                 <w:color w:val="b7b7b7"/>
               </w:rPr>
             </w:pPr>
-            <w:bookmarkStart w:colFirst="0" w:colLast="0" w:name="_yk8luflkpwij" w:id="2"/>
+            <w:bookmarkStart w:colFirst="0" w:colLast="0" w:name="_1fob9te" w:id="2"/>
             <w:bookmarkEnd w:id="2"/>
             <w:r>
               <w:rPr>
@@ -359,7 +359,7 @@
                 <w:b w:val="0"/>
               </w:rPr>
             </w:pPr>
-            <w:bookmarkStart w:colFirst="0" w:colLast="0" w:name="_1dg8n6o8gyay" w:id="3"/>
+            <w:bookmarkStart w:colFirst="0" w:colLast="0" w:name="_3znysh7" w:id="3"/>
             <w:bookmarkEnd w:id="3"/>
             <w:r>
               <w:rPr>
@@ -384,7 +384,7 @@
                 <w:i w:val="1"/>
               </w:rPr>
             </w:pPr>
-            <w:bookmarkStart w:colFirst="0" w:colLast="0" w:name="_czfiadnsgnzp" w:id="4"/>
+            <w:bookmarkStart w:colFirst="0" w:colLast="0" w:name="_2et92p0" w:id="4"/>
             <w:bookmarkEnd w:id="4"/>
             <w:r>
               <w:rPr>
@@ -416,7 +416,7 @@
               <w:contextualSpacing w:val="0"/>
               <w:rPr/>
             </w:pPr>
-            <w:bookmarkStart w:colFirst="0" w:colLast="0" w:name="_miiyt1y6sl7g" w:id="5"/>
+            <w:bookmarkStart w:colFirst="0" w:colLast="0" w:name="_tyjcwt" w:id="5"/>
             <w:bookmarkEnd w:id="5"/>
             <w:r>
               <w:rPr>
@@ -429,7 +429,7 @@
             <w:pPr>
               <w:numPr>
                 <w:ilvl w:val="0"/>
-                <w:numId w:val="3"/>
+                <w:numId w:val="7"/>
               </w:numPr>
               <w:spacing w:line="288.00000000000006" w:lineRule="auto"/>
               <w:ind w:left="720" w:right="0" w:hanging="360"/>
@@ -447,6 +447,11 @@
               </w:rPr>
               <w:t xml:space="preserve">Dean's List: All three semesters</w:t>
             </w:r>
+            <w:r>
+              <w:rPr>
+                <w:rtl w:val="0"/>
+              </w:rPr>
+            </w:r>
           </w:p>
           <w:p>
             <w:pPr>
@@ -464,7 +469,7 @@
                 <w:b w:val="0"/>
               </w:rPr>
             </w:pPr>
-            <w:bookmarkStart w:colFirst="0" w:colLast="0" w:name="_hwdqebdxkydg" w:id="6"/>
+            <w:bookmarkStart w:colFirst="0" w:colLast="0" w:name="_3dy6vkm" w:id="6"/>
             <w:bookmarkEnd w:id="6"/>
             <w:r>
               <w:rPr>
@@ -496,7 +501,7 @@
                 <w:b w:val="0"/>
               </w:rPr>
             </w:pPr>
-            <w:bookmarkStart w:colFirst="0" w:colLast="0" w:name="_6wymnhinx9q5" w:id="7"/>
+            <w:bookmarkStart w:colFirst="0" w:colLast="0" w:name="_1t3h5sf" w:id="7"/>
             <w:bookmarkEnd w:id="7"/>
             <w:r>
               <w:rPr>
@@ -528,7 +533,7 @@
               <w:contextualSpacing w:val="0"/>
               <w:rPr/>
             </w:pPr>
-            <w:bookmarkStart w:colFirst="0" w:colLast="0" w:name="_7vtcyzeczjot" w:id="8"/>
+            <w:bookmarkStart w:colFirst="0" w:colLast="0" w:name="_4d34og8" w:id="8"/>
             <w:bookmarkEnd w:id="8"/>
             <w:r>
               <w:rPr>
@@ -542,17 +547,17 @@
             <w:pPr>
               <w:numPr>
                 <w:ilvl w:val="0"/>
-                <w:numId w:val="1"/>
-              </w:numPr>
-              <w:pBdr>
-                <w:top w:space="0" w:sz="0" w:val="nil"/>
-                <w:left w:space="0" w:sz="0" w:val="nil"/>
-                <w:bottom w:space="0" w:sz="0" w:val="nil"/>
-                <w:right w:space="0" w:sz="0" w:val="nil"/>
-                <w:between w:space="0" w:sz="0" w:val="nil"/>
-              </w:pBdr>
-              <w:shd w:fill="auto" w:val="clear"/>
-              <w:spacing w:line="288.00000000000006" w:lineRule="auto"/>
+                <w:numId w:val="5"/>
+              </w:numPr>
+              <w:pBdr>
+                <w:top w:space="0" w:sz="0" w:val="nil"/>
+                <w:left w:space="0" w:sz="0" w:val="nil"/>
+                <w:bottom w:space="0" w:sz="0" w:val="nil"/>
+                <w:right w:space="0" w:sz="0" w:val="nil"/>
+                <w:between w:space="0" w:sz="0" w:val="nil"/>
+              </w:pBdr>
+              <w:shd w:fill="auto" w:val="clear"/>
+              <w:spacing w:after="0" w:line="288.00000000000006" w:lineRule="auto"/>
               <w:ind w:left="720" w:right="0" w:hanging="360"/>
               <w:contextualSpacing w:val="1"/>
               <w:rPr>
@@ -567,22 +572,27 @@
               </w:rPr>
               <w:t xml:space="preserve">Minor in Mathematics</w:t>
             </w:r>
-          </w:p>
-          <w:p>
-            <w:pPr>
-              <w:numPr>
-                <w:ilvl w:val="0"/>
-                <w:numId w:val="1"/>
-              </w:numPr>
-              <w:pBdr>
-                <w:top w:space="0" w:sz="0" w:val="nil"/>
-                <w:left w:space="0" w:sz="0" w:val="nil"/>
-                <w:bottom w:space="0" w:sz="0" w:val="nil"/>
-                <w:right w:space="0" w:sz="0" w:val="nil"/>
-                <w:between w:space="0" w:sz="0" w:val="nil"/>
-              </w:pBdr>
-              <w:shd w:fill="auto" w:val="clear"/>
-              <w:spacing w:line="288.00000000000006" w:lineRule="auto"/>
+            <w:r>
+              <w:rPr>
+                <w:rtl w:val="0"/>
+              </w:rPr>
+            </w:r>
+          </w:p>
+          <w:p>
+            <w:pPr>
+              <w:numPr>
+                <w:ilvl w:val="0"/>
+                <w:numId w:val="5"/>
+              </w:numPr>
+              <w:pBdr>
+                <w:top w:space="0" w:sz="0" w:val="nil"/>
+                <w:left w:space="0" w:sz="0" w:val="nil"/>
+                <w:bottom w:space="0" w:sz="0" w:val="nil"/>
+                <w:right w:space="0" w:sz="0" w:val="nil"/>
+                <w:between w:space="0" w:sz="0" w:val="nil"/>
+              </w:pBdr>
+              <w:shd w:fill="auto" w:val="clear"/>
+              <w:spacing w:after="0" w:before="0" w:line="288.00000000000006" w:lineRule="auto"/>
               <w:ind w:left="720" w:right="0" w:hanging="360"/>
               <w:contextualSpacing w:val="1"/>
               <w:rPr>
@@ -597,22 +607,27 @@
               </w:rPr>
               <w:t xml:space="preserve">Dean's list: Four Semesters</w:t>
             </w:r>
-          </w:p>
-          <w:p>
-            <w:pPr>
-              <w:numPr>
-                <w:ilvl w:val="0"/>
-                <w:numId w:val="1"/>
-              </w:numPr>
-              <w:pBdr>
-                <w:top w:space="0" w:sz="0" w:val="nil"/>
-                <w:left w:space="0" w:sz="0" w:val="nil"/>
-                <w:bottom w:space="0" w:sz="0" w:val="nil"/>
-                <w:right w:space="0" w:sz="0" w:val="nil"/>
-                <w:between w:space="0" w:sz="0" w:val="nil"/>
-              </w:pBdr>
-              <w:shd w:fill="auto" w:val="clear"/>
-              <w:spacing w:line="288.00000000000006" w:lineRule="auto"/>
+            <w:r>
+              <w:rPr>
+                <w:rtl w:val="0"/>
+              </w:rPr>
+            </w:r>
+          </w:p>
+          <w:p>
+            <w:pPr>
+              <w:numPr>
+                <w:ilvl w:val="0"/>
+                <w:numId w:val="5"/>
+              </w:numPr>
+              <w:pBdr>
+                <w:top w:space="0" w:sz="0" w:val="nil"/>
+                <w:left w:space="0" w:sz="0" w:val="nil"/>
+                <w:bottom w:space="0" w:sz="0" w:val="nil"/>
+                <w:right w:space="0" w:sz="0" w:val="nil"/>
+                <w:between w:space="0" w:sz="0" w:val="nil"/>
+              </w:pBdr>
+              <w:shd w:fill="auto" w:val="clear"/>
+              <w:spacing w:before="0" w:line="288.00000000000006" w:lineRule="auto"/>
               <w:ind w:left="720" w:right="0" w:hanging="360"/>
               <w:contextualSpacing w:val="1"/>
               <w:rPr>
@@ -627,6 +642,11 @@
               </w:rPr>
               <w:t xml:space="preserve">Project: Created an FM tuner app(to scan and listen to local radio stations) for android OS in my Software Engineering class.</w:t>
             </w:r>
+            <w:r>
+              <w:rPr>
+                <w:rtl w:val="0"/>
+              </w:rPr>
+            </w:r>
           </w:p>
           <w:p>
             <w:pPr>
@@ -642,7 +662,7 @@
               <w:contextualSpacing w:val="0"/>
               <w:rPr/>
             </w:pPr>
-            <w:bookmarkStart w:colFirst="0" w:colLast="0" w:name="_y7d3xdxnr44m" w:id="9"/>
+            <w:bookmarkStart w:colFirst="0" w:colLast="0" w:name="_2s8eyo1" w:id="9"/>
             <w:bookmarkEnd w:id="9"/>
             <w:r>
               <w:rPr>
@@ -668,7 +688,7 @@
                 <w:i w:val="1"/>
               </w:rPr>
             </w:pPr>
-            <w:bookmarkStart w:colFirst="0" w:colLast="0" w:name="_8d235rmw6shd" w:id="10"/>
+            <w:bookmarkStart w:colFirst="0" w:colLast="0" w:name="_17dp8vu" w:id="10"/>
             <w:bookmarkEnd w:id="10"/>
             <w:r>
               <w:rPr>
@@ -698,7 +718,7 @@
               <w:contextualSpacing w:val="0"/>
               <w:rPr/>
             </w:pPr>
-            <w:bookmarkStart w:colFirst="0" w:colLast="0" w:name="_le48aq54504q" w:id="11"/>
+            <w:bookmarkStart w:colFirst="0" w:colLast="0" w:name="_3rdcrjn" w:id="11"/>
             <w:bookmarkEnd w:id="11"/>
             <w:r>
               <w:rPr>
@@ -711,8 +731,9 @@
             <w:pPr>
               <w:numPr>
                 <w:ilvl w:val="0"/>
-                <w:numId w:val="4"/>
-              </w:numPr>
+                <w:numId w:val="1"/>
+              </w:numPr>
+              <w:spacing w:after="0" w:lineRule="auto"/>
               <w:ind w:left="720" w:hanging="360"/>
               <w:contextualSpacing w:val="1"/>
               <w:rPr/>
@@ -721,21 +742,21 @@
               <w:rPr>
                 <w:rtl w:val="0"/>
               </w:rPr>
-              <w:t xml:space="preserve">Working on a B</w:t>
-            </w:r>
-            <w:r>
-              <w:rPr>
-                <w:rtl w:val="0"/>
-              </w:rPr>
-              <w:t xml:space="preserve">uilding Automation Devices for remote central heating control. Developed a dashboard to customize and manage the heat, hot water, pressure, and humidity of user’s building.</w:t>
-            </w:r>
-          </w:p>
-          <w:p>
-            <w:pPr>
-              <w:numPr>
-                <w:ilvl w:val="0"/>
-                <w:numId w:val="4"/>
-              </w:numPr>
+              <w:t xml:space="preserve">Working on a Building Automation Devices for remote central heating control. Developed a dashboard to customize and manage the heat, hot water, pressure, and humidity of the entire building.</w:t>
+            </w:r>
+            <w:r>
+              <w:rPr>
+                <w:rtl w:val="0"/>
+              </w:rPr>
+            </w:r>
+          </w:p>
+          <w:p>
+            <w:pPr>
+              <w:numPr>
+                <w:ilvl w:val="0"/>
+                <w:numId w:val="1"/>
+              </w:numPr>
+              <w:spacing w:after="0" w:before="0" w:lineRule="auto"/>
               <w:ind w:left="720" w:hanging="360"/>
               <w:contextualSpacing w:val="1"/>
               <w:rPr/>
@@ -764,8 +785,9 @@
             <w:pPr>
               <w:numPr>
                 <w:ilvl w:val="0"/>
-                <w:numId w:val="4"/>
-              </w:numPr>
+                <w:numId w:val="1"/>
+              </w:numPr>
+              <w:spacing w:after="0" w:before="0" w:lineRule="auto"/>
               <w:ind w:left="720" w:hanging="360"/>
               <w:contextualSpacing w:val="1"/>
               <w:rPr/>
@@ -787,15 +809,29 @@
               <w:rPr>
                 <w:rtl w:val="0"/>
               </w:rPr>
-              <w:t xml:space="preserve"> as PHP framework for the backend of  web-app/dashboard.</w:t>
-            </w:r>
-          </w:p>
-          <w:p>
-            <w:pPr>
-              <w:numPr>
-                <w:ilvl w:val="0"/>
-                <w:numId w:val="4"/>
-              </w:numPr>
+              <w:t xml:space="preserve"> as PHP framework for the backend and </w:t>
+            </w:r>
+            <w:r>
+              <w:rPr>
+                <w:b w:val="1"/>
+                <w:rtl w:val="0"/>
+              </w:rPr>
+              <w:t xml:space="preserve">composer</w:t>
+            </w:r>
+            <w:r>
+              <w:rPr>
+                <w:rtl w:val="0"/>
+              </w:rPr>
+              <w:t xml:space="preserve"> for package manager.</w:t>
+            </w:r>
+          </w:p>
+          <w:p>
+            <w:pPr>
+              <w:numPr>
+                <w:ilvl w:val="0"/>
+                <w:numId w:val="1"/>
+              </w:numPr>
+              <w:spacing w:after="0" w:before="0" w:lineRule="auto"/>
               <w:ind w:left="720" w:hanging="360"/>
               <w:contextualSpacing w:val="1"/>
               <w:rPr/>
@@ -804,14 +840,40 @@
               <w:rPr>
                 <w:rtl w:val="0"/>
               </w:rPr>
-              <w:t xml:space="preserve">Front end styling is done with </w:t>
+              <w:t xml:space="preserve">Front end tools include </w:t>
             </w:r>
             <w:r>
               <w:rPr>
                 <w:b w:val="1"/>
                 <w:rtl w:val="0"/>
               </w:rPr>
-              <w:t xml:space="preserve">bootstrap 3 and javascript</w:t>
+              <w:t xml:space="preserve">Bootstrap 3</w:t>
+            </w:r>
+            <w:r>
+              <w:rPr>
+                <w:rtl w:val="0"/>
+              </w:rPr>
+              <w:t xml:space="preserve">, </w:t>
+            </w:r>
+            <w:r>
+              <w:rPr>
+                <w:b w:val="1"/>
+                <w:rtl w:val="0"/>
+              </w:rPr>
+              <w:t xml:space="preserve">Javascript</w:t>
+            </w:r>
+            <w:r>
+              <w:rPr>
+                <w:rtl w:val="0"/>
+              </w:rPr>
+              <w:t xml:space="preserve"> and </w:t>
+            </w:r>
+            <w:r>
+              <w:rPr>
+                <w:b w:val="1"/>
+                <w:rtl w:val="0"/>
+              </w:rPr>
+              <w:t xml:space="preserve">Jquery</w:t>
             </w:r>
             <w:r>
               <w:rPr>
@@ -830,24 +892,71 @@
               <w:rPr>
                 <w:rtl w:val="0"/>
               </w:rPr>
-              <w:t xml:space="preserve"> library..</w:t>
-            </w:r>
-          </w:p>
-          <w:p>
-            <w:pPr>
-              <w:numPr>
-                <w:ilvl w:val="0"/>
-                <w:numId w:val="4"/>
-              </w:numPr>
+              <w:t xml:space="preserve"> library. Using </w:t>
+            </w:r>
+            <w:r>
+              <w:rPr>
+                <w:b w:val="1"/>
+                <w:rtl w:val="0"/>
+              </w:rPr>
+              <w:t xml:space="preserve">NPM</w:t>
+            </w:r>
+            <w:r>
+              <w:rPr>
+                <w:rtl w:val="0"/>
+              </w:rPr>
+              <w:t xml:space="preserve"> and </w:t>
+            </w:r>
+            <w:r>
+              <w:rPr>
+                <w:b w:val="1"/>
+                <w:rtl w:val="0"/>
+              </w:rPr>
+              <w:t xml:space="preserve">Webpack</w:t>
+            </w:r>
+            <w:r>
+              <w:rPr>
+                <w:rtl w:val="0"/>
+              </w:rPr>
+              <w:t xml:space="preserve"> for package management and bundling.</w:t>
+            </w:r>
+          </w:p>
+          <w:p>
+            <w:pPr>
+              <w:numPr>
+                <w:ilvl w:val="0"/>
+                <w:numId w:val="1"/>
+              </w:numPr>
+              <w:spacing w:after="0" w:before="0" w:lineRule="auto"/>
               <w:ind w:left="720" w:hanging="360"/>
               <w:contextualSpacing w:val="1"/>
               <w:rPr/>
             </w:pPr>
             <w:r>
               <w:rPr>
-                <w:rtl w:val="0"/>
-              </w:rPr>
-              <w:t xml:space="preserve">GitLab for Version Control</w:t>
+                <w:b w:val="1"/>
+                <w:rtl w:val="0"/>
+              </w:rPr>
+              <w:t xml:space="preserve">Git </w:t>
+            </w:r>
+            <w:r>
+              <w:rPr>
+                <w:rtl w:val="0"/>
+              </w:rPr>
+              <w:t xml:space="preserve">and </w:t>
+            </w:r>
+            <w:r>
+              <w:rPr>
+                <w:b w:val="1"/>
+                <w:rtl w:val="0"/>
+              </w:rPr>
+              <w:t xml:space="preserve">GitLab</w:t>
+            </w:r>
+            <w:r>
+              <w:rPr>
+                <w:rtl w:val="0"/>
+              </w:rPr>
+              <w:t xml:space="preserve"> for Version Control.</w:t>
             </w:r>
           </w:p>
           <w:p>
@@ -878,12 +987,7 @@
               <w:rPr>
                 <w:rtl w:val="0"/>
               </w:rPr>
-              <w:t xml:space="preserve">Laravel framework, Javascript, Jquery, Bootstrap, MySQL, WAMP, D3JS, C3JS,  JAVA, Swift, Git and AWS Server</w:t>
-            </w:r>
-            <w:r>
-              <w:rPr>
-                <w:rtl w:val="0"/>
-              </w:rPr>
+              <w:t xml:space="preserve">Laravel, Javascript, Jquery, Bootstrap, MySQL, D3JS, C3JS,  JAVA, Swift, Git and AWS Server</w:t>
             </w:r>
           </w:p>
           <w:p>
@@ -905,7 +1009,7 @@
                 <w:szCs w:val="24"/>
               </w:rPr>
             </w:pPr>
-            <w:bookmarkStart w:colFirst="0" w:colLast="0" w:name="_rfgvkg2ifhfd" w:id="12"/>
+            <w:bookmarkStart w:colFirst="0" w:colLast="0" w:name="_26in1rg" w:id="12"/>
             <w:bookmarkEnd w:id="12"/>
             <w:r>
               <w:rPr>
@@ -963,7 +1067,7 @@
               <w:contextualSpacing w:val="0"/>
               <w:rPr/>
             </w:pPr>
-            <w:bookmarkStart w:colFirst="0" w:colLast="0" w:name="_n64fgzu3lwuy" w:id="13"/>
+            <w:bookmarkStart w:colFirst="0" w:colLast="0" w:name="_lnxbz9" w:id="13"/>
             <w:bookmarkEnd w:id="13"/>
             <w:r>
               <w:rPr>
@@ -971,31 +1075,25 @@
               </w:rPr>
               <w:t xml:space="preserve">August 2016 - December 2016</w:t>
             </w:r>
-            <w:r>
-              <w:rPr>
-                <w:rtl w:val="0"/>
-              </w:rPr>
-            </w:r>
-          </w:p>
-          <w:p>
-            <w:pPr>
-              <w:numPr>
-                <w:ilvl w:val="0"/>
-                <w:numId w:val="4"/>
-              </w:numPr>
-              <w:pBdr>
-                <w:top w:space="0" w:sz="0" w:val="nil"/>
-                <w:left w:space="0" w:sz="0" w:val="nil"/>
-                <w:bottom w:space="0" w:sz="0" w:val="nil"/>
-                <w:right w:space="0" w:sz="0" w:val="nil"/>
-                <w:between w:space="0" w:sz="0" w:val="nil"/>
-              </w:pBdr>
-              <w:shd w:fill="auto" w:val="clear"/>
+          </w:p>
+          <w:p>
+            <w:pPr>
+              <w:numPr>
+                <w:ilvl w:val="0"/>
+                <w:numId w:val="1"/>
+              </w:numPr>
+              <w:pBdr>
+                <w:top w:space="0" w:sz="0" w:val="nil"/>
+                <w:left w:space="0" w:sz="0" w:val="nil"/>
+                <w:bottom w:space="0" w:sz="0" w:val="nil"/>
+                <w:right w:space="0" w:sz="0" w:val="nil"/>
+                <w:between w:space="0" w:sz="0" w:val="nil"/>
+              </w:pBdr>
+              <w:shd w:fill="auto" w:val="clear"/>
+              <w:spacing w:after="0" w:lineRule="auto"/>
               <w:ind w:left="720" w:hanging="360"/>
               <w:contextualSpacing w:val="1"/>
-              <w:rPr>
-                <w:u w:val="none"/>
-              </w:rPr>
+              <w:rPr/>
             </w:pPr>
             <w:r>
               <w:rPr>
@@ -1013,21 +1111,20 @@
             <w:pPr>
               <w:numPr>
                 <w:ilvl w:val="0"/>
-                <w:numId w:val="4"/>
-              </w:numPr>
-              <w:pBdr>
-                <w:top w:space="0" w:sz="0" w:val="nil"/>
-                <w:left w:space="0" w:sz="0" w:val="nil"/>
-                <w:bottom w:space="0" w:sz="0" w:val="nil"/>
-                <w:right w:space="0" w:sz="0" w:val="nil"/>
-                <w:between w:space="0" w:sz="0" w:val="nil"/>
-              </w:pBdr>
-              <w:shd w:fill="auto" w:val="clear"/>
+                <w:numId w:val="1"/>
+              </w:numPr>
+              <w:pBdr>
+                <w:top w:space="0" w:sz="0" w:val="nil"/>
+                <w:left w:space="0" w:sz="0" w:val="nil"/>
+                <w:bottom w:space="0" w:sz="0" w:val="nil"/>
+                <w:right w:space="0" w:sz="0" w:val="nil"/>
+                <w:between w:space="0" w:sz="0" w:val="nil"/>
+              </w:pBdr>
+              <w:shd w:fill="auto" w:val="clear"/>
+              <w:spacing w:after="0" w:before="0" w:lineRule="auto"/>
               <w:ind w:left="720" w:hanging="360"/>
               <w:contextualSpacing w:val="1"/>
-              <w:rPr>
-                <w:u w:val="none"/>
-              </w:rPr>
+              <w:rPr/>
             </w:pPr>
             <w:r>
               <w:rPr>
@@ -1035,53 +1132,61 @@
               </w:rPr>
               <w:t xml:space="preserve">Used server-side technology(Datatable Jquery module) for populating the table in the website.</w:t>
             </w:r>
-          </w:p>
-          <w:p>
-            <w:pPr>
-              <w:numPr>
-                <w:ilvl w:val="0"/>
-                <w:numId w:val="4"/>
-              </w:numPr>
-              <w:pBdr>
-                <w:top w:space="0" w:sz="0" w:val="nil"/>
-                <w:left w:space="0" w:sz="0" w:val="nil"/>
-                <w:bottom w:space="0" w:sz="0" w:val="nil"/>
-                <w:right w:space="0" w:sz="0" w:val="nil"/>
-                <w:between w:space="0" w:sz="0" w:val="nil"/>
-              </w:pBdr>
-              <w:shd w:fill="auto" w:val="clear"/>
+            <w:r>
+              <w:rPr>
+                <w:rtl w:val="0"/>
+              </w:rPr>
+            </w:r>
+          </w:p>
+          <w:p>
+            <w:pPr>
+              <w:numPr>
+                <w:ilvl w:val="0"/>
+                <w:numId w:val="1"/>
+              </w:numPr>
+              <w:pBdr>
+                <w:top w:space="0" w:sz="0" w:val="nil"/>
+                <w:left w:space="0" w:sz="0" w:val="nil"/>
+                <w:bottom w:space="0" w:sz="0" w:val="nil"/>
+                <w:right w:space="0" w:sz="0" w:val="nil"/>
+                <w:between w:space="0" w:sz="0" w:val="nil"/>
+              </w:pBdr>
+              <w:shd w:fill="auto" w:val="clear"/>
+              <w:spacing w:after="0" w:before="0" w:lineRule="auto"/>
               <w:ind w:left="720" w:hanging="360"/>
               <w:contextualSpacing w:val="1"/>
-              <w:rPr>
-                <w:u w:val="none"/>
-              </w:rPr>
-            </w:pPr>
-            <w:r>
-              <w:rPr>
-                <w:rtl w:val="0"/>
-              </w:rPr>
-              <w:t xml:space="preserve">Used SQL database that corresponds to user inputs and based on the result, used Javascript to dynamically places them on screen for real time viewing and editing.</w:t>
-            </w:r>
-          </w:p>
-          <w:p>
-            <w:pPr>
-              <w:numPr>
-                <w:ilvl w:val="0"/>
-                <w:numId w:val="4"/>
-              </w:numPr>
-              <w:pBdr>
-                <w:top w:space="0" w:sz="0" w:val="nil"/>
-                <w:left w:space="0" w:sz="0" w:val="nil"/>
-                <w:bottom w:space="0" w:sz="0" w:val="nil"/>
-                <w:right w:space="0" w:sz="0" w:val="nil"/>
-                <w:between w:space="0" w:sz="0" w:val="nil"/>
-              </w:pBdr>
-              <w:shd w:fill="auto" w:val="clear"/>
+              <w:rPr/>
+            </w:pPr>
+            <w:r>
+              <w:rPr>
+                <w:rtl w:val="0"/>
+              </w:rPr>
+              <w:t xml:space="preserve">Maintaining SQL database objects and perform database capacity planning, data modeling, data loads, troubleshooting, database backup and restore.</w:t>
+            </w:r>
+            <w:r>
+              <w:rPr>
+                <w:rtl w:val="0"/>
+              </w:rPr>
+            </w:r>
+          </w:p>
+          <w:p>
+            <w:pPr>
+              <w:numPr>
+                <w:ilvl w:val="0"/>
+                <w:numId w:val="1"/>
+              </w:numPr>
+              <w:pBdr>
+                <w:top w:space="0" w:sz="0" w:val="nil"/>
+                <w:left w:space="0" w:sz="0" w:val="nil"/>
+                <w:bottom w:space="0" w:sz="0" w:val="nil"/>
+                <w:right w:space="0" w:sz="0" w:val="nil"/>
+                <w:between w:space="0" w:sz="0" w:val="nil"/>
+              </w:pBdr>
+              <w:shd w:fill="auto" w:val="clear"/>
+              <w:spacing w:after="0" w:before="0" w:lineRule="auto"/>
               <w:ind w:left="720" w:hanging="360"/>
               <w:contextualSpacing w:val="1"/>
-              <w:rPr>
-                <w:u w:val="none"/>
-              </w:rPr>
+              <w:rPr/>
             </w:pPr>
             <w:r>
               <w:rPr>
@@ -1089,59 +1194,66 @@
               </w:rPr>
               <w:t xml:space="preserve">Developed Dashboard’s main page that displays useful information which is an overview of the entire company, broken down into small and clean sections.</w:t>
             </w:r>
-          </w:p>
-          <w:p>
-            <w:pPr>
-              <w:numPr>
-                <w:ilvl w:val="0"/>
-                <w:numId w:val="4"/>
-              </w:numPr>
-              <w:pBdr>
-                <w:top w:space="0" w:sz="0" w:val="nil"/>
-                <w:left w:space="0" w:sz="0" w:val="nil"/>
-                <w:bottom w:space="0" w:sz="0" w:val="nil"/>
-                <w:right w:space="0" w:sz="0" w:val="nil"/>
-                <w:between w:space="0" w:sz="0" w:val="nil"/>
-              </w:pBdr>
-              <w:shd w:fill="auto" w:val="clear"/>
+            <w:r>
+              <w:rPr>
+                <w:rtl w:val="0"/>
+              </w:rPr>
+            </w:r>
+          </w:p>
+          <w:p>
+            <w:pPr>
+              <w:numPr>
+                <w:ilvl w:val="0"/>
+                <w:numId w:val="1"/>
+              </w:numPr>
+              <w:spacing w:before="0" w:lineRule="auto"/>
+              <w:ind w:left="720" w:right="0" w:hanging="360"/>
+              <w:contextualSpacing w:val="1"/>
+              <w:rPr>
+                <w:color w:val="000000"/>
+              </w:rPr>
+            </w:pPr>
+            <w:r>
+              <w:rPr>
+                <w:rtl w:val="0"/>
+              </w:rPr>
+              <w:t xml:space="preserve">Practice disciplined software engineering (e.g. - code review, automated testing, architecture)</w:t>
+            </w:r>
+            <w:r>
+              <w:rPr>
+                <w:rtl w:val="0"/>
+              </w:rPr>
+            </w:r>
+          </w:p>
+          <w:p>
+            <w:pPr>
+              <w:numPr>
+                <w:ilvl w:val="0"/>
+                <w:numId w:val="1"/>
+              </w:numPr>
+              <w:pBdr>
+                <w:top w:space="0" w:sz="0" w:val="nil"/>
+                <w:left w:space="0" w:sz="0" w:val="nil"/>
+                <w:bottom w:space="0" w:sz="0" w:val="nil"/>
+                <w:right w:space="0" w:sz="0" w:val="nil"/>
+                <w:between w:space="0" w:sz="0" w:val="nil"/>
+              </w:pBdr>
+              <w:shd w:fill="auto" w:val="clear"/>
+              <w:spacing w:after="0" w:before="0" w:lineRule="auto"/>
               <w:ind w:left="720" w:hanging="360"/>
               <w:contextualSpacing w:val="1"/>
-              <w:rPr>
-                <w:u w:val="none"/>
-              </w:rPr>
-            </w:pPr>
-            <w:r>
-              <w:rPr>
-                <w:rtl w:val="0"/>
-              </w:rPr>
-              <w:t xml:space="preserve">Created a blog like online editor for users on the website, using markdown language.</w:t>
-            </w:r>
-          </w:p>
-          <w:p>
-            <w:pPr>
-              <w:numPr>
-                <w:ilvl w:val="0"/>
-                <w:numId w:val="4"/>
-              </w:numPr>
-              <w:pBdr>
-                <w:top w:space="0" w:sz="0" w:val="nil"/>
-                <w:left w:space="0" w:sz="0" w:val="nil"/>
-                <w:bottom w:space="0" w:sz="0" w:val="nil"/>
-                <w:right w:space="0" w:sz="0" w:val="nil"/>
-                <w:between w:space="0" w:sz="0" w:val="nil"/>
-              </w:pBdr>
-              <w:shd w:fill="auto" w:val="clear"/>
-              <w:ind w:left="720" w:hanging="360"/>
-              <w:contextualSpacing w:val="1"/>
-              <w:rPr>
-                <w:u w:val="none"/>
-              </w:rPr>
+              <w:rPr/>
             </w:pPr>
             <w:r>
               <w:rPr>
                 <w:rtl w:val="0"/>
               </w:rPr>
               <w:t xml:space="preserve">Side project - Created an HTML page to automatically merge multiple excel files to generate custom reports, using PHPExcel library.</w:t>
+            </w:r>
+            <w:r>
+              <w:rPr>
+                <w:rtl w:val="0"/>
+              </w:rPr>
             </w:r>
           </w:p>
           <w:p>
@@ -1210,7 +1322,7 @@
                 <w:szCs w:val="24"/>
               </w:rPr>
             </w:pPr>
-            <w:bookmarkStart w:colFirst="0" w:colLast="0" w:name="_vqc0mzdtxrp8" w:id="14"/>
+            <w:bookmarkStart w:colFirst="0" w:colLast="0" w:name="_35nkun2" w:id="14"/>
             <w:bookmarkEnd w:id="14"/>
             <w:r>
               <w:rPr>
@@ -1253,7 +1365,7 @@
               <w:contextualSpacing w:val="0"/>
               <w:rPr/>
             </w:pPr>
-            <w:bookmarkStart w:colFirst="0" w:colLast="0" w:name="_hyrfnstn5kvl" w:id="15"/>
+            <w:bookmarkStart w:colFirst="0" w:colLast="0" w:name="_1ksv4uv" w:id="15"/>
             <w:bookmarkEnd w:id="15"/>
             <w:r>
               <w:rPr>
@@ -1261,26 +1373,22 @@
               </w:rPr>
               <w:t xml:space="preserve">May 2015 - August 2016</w:t>
             </w:r>
-            <w:r>
-              <w:rPr>
-                <w:rtl w:val="0"/>
-              </w:rPr>
-            </w:r>
-          </w:p>
-          <w:p>
-            <w:pPr>
-              <w:numPr>
-                <w:ilvl w:val="0"/>
-                <w:numId w:val="2"/>
-              </w:numPr>
-              <w:pBdr>
-                <w:top w:space="0" w:sz="0" w:val="nil"/>
-                <w:left w:space="0" w:sz="0" w:val="nil"/>
-                <w:bottom w:space="0" w:sz="0" w:val="nil"/>
-                <w:right w:space="0" w:sz="0" w:val="nil"/>
-                <w:between w:space="0" w:sz="0" w:val="nil"/>
-              </w:pBdr>
-              <w:shd w:fill="auto" w:val="clear"/>
+          </w:p>
+          <w:p>
+            <w:pPr>
+              <w:numPr>
+                <w:ilvl w:val="0"/>
+                <w:numId w:val="6"/>
+              </w:numPr>
+              <w:pBdr>
+                <w:top w:space="0" w:sz="0" w:val="nil"/>
+                <w:left w:space="0" w:sz="0" w:val="nil"/>
+                <w:bottom w:space="0" w:sz="0" w:val="nil"/>
+                <w:right w:space="0" w:sz="0" w:val="nil"/>
+                <w:between w:space="0" w:sz="0" w:val="nil"/>
+              </w:pBdr>
+              <w:shd w:fill="auto" w:val="clear"/>
+              <w:spacing w:after="0" w:lineRule="auto"/>
               <w:ind w:left="720" w:right="0" w:hanging="360"/>
               <w:contextualSpacing w:val="1"/>
               <w:rPr/>
@@ -1296,16 +1404,17 @@
             <w:pPr>
               <w:numPr>
                 <w:ilvl w:val="0"/>
-                <w:numId w:val="2"/>
-              </w:numPr>
-              <w:pBdr>
-                <w:top w:space="0" w:sz="0" w:val="nil"/>
-                <w:left w:space="0" w:sz="0" w:val="nil"/>
-                <w:bottom w:space="0" w:sz="0" w:val="nil"/>
-                <w:right w:space="0" w:sz="0" w:val="nil"/>
-                <w:between w:space="0" w:sz="0" w:val="nil"/>
-              </w:pBdr>
-              <w:shd w:fill="auto" w:val="clear"/>
+                <w:numId w:val="6"/>
+              </w:numPr>
+              <w:pBdr>
+                <w:top w:space="0" w:sz="0" w:val="nil"/>
+                <w:left w:space="0" w:sz="0" w:val="nil"/>
+                <w:bottom w:space="0" w:sz="0" w:val="nil"/>
+                <w:right w:space="0" w:sz="0" w:val="nil"/>
+                <w:between w:space="0" w:sz="0" w:val="nil"/>
+              </w:pBdr>
+              <w:shd w:fill="auto" w:val="clear"/>
+              <w:spacing w:after="0" w:before="0" w:lineRule="auto"/>
               <w:ind w:left="720" w:right="0" w:hanging="360"/>
               <w:contextualSpacing w:val="1"/>
               <w:rPr/>
@@ -1321,16 +1430,17 @@
             <w:pPr>
               <w:numPr>
                 <w:ilvl w:val="0"/>
-                <w:numId w:val="2"/>
-              </w:numPr>
-              <w:pBdr>
-                <w:top w:space="0" w:sz="0" w:val="nil"/>
-                <w:left w:space="0" w:sz="0" w:val="nil"/>
-                <w:bottom w:space="0" w:sz="0" w:val="nil"/>
-                <w:right w:space="0" w:sz="0" w:val="nil"/>
-                <w:between w:space="0" w:sz="0" w:val="nil"/>
-              </w:pBdr>
-              <w:shd w:fill="auto" w:val="clear"/>
+                <w:numId w:val="6"/>
+              </w:numPr>
+              <w:pBdr>
+                <w:top w:space="0" w:sz="0" w:val="nil"/>
+                <w:left w:space="0" w:sz="0" w:val="nil"/>
+                <w:bottom w:space="0" w:sz="0" w:val="nil"/>
+                <w:right w:space="0" w:sz="0" w:val="nil"/>
+                <w:between w:space="0" w:sz="0" w:val="nil"/>
+              </w:pBdr>
+              <w:shd w:fill="auto" w:val="clear"/>
+              <w:spacing w:after="0" w:before="0" w:lineRule="auto"/>
               <w:ind w:left="720" w:right="0" w:hanging="360"/>
               <w:contextualSpacing w:val="1"/>
               <w:rPr/>
@@ -1346,16 +1456,17 @@
             <w:pPr>
               <w:numPr>
                 <w:ilvl w:val="0"/>
-                <w:numId w:val="2"/>
-              </w:numPr>
-              <w:pBdr>
-                <w:top w:space="0" w:sz="0" w:val="nil"/>
-                <w:left w:space="0" w:sz="0" w:val="nil"/>
-                <w:bottom w:space="0" w:sz="0" w:val="nil"/>
-                <w:right w:space="0" w:sz="0" w:val="nil"/>
-                <w:between w:space="0" w:sz="0" w:val="nil"/>
-              </w:pBdr>
-              <w:shd w:fill="auto" w:val="clear"/>
+                <w:numId w:val="6"/>
+              </w:numPr>
+              <w:pBdr>
+                <w:top w:space="0" w:sz="0" w:val="nil"/>
+                <w:left w:space="0" w:sz="0" w:val="nil"/>
+                <w:bottom w:space="0" w:sz="0" w:val="nil"/>
+                <w:right w:space="0" w:sz="0" w:val="nil"/>
+                <w:between w:space="0" w:sz="0" w:val="nil"/>
+              </w:pBdr>
+              <w:shd w:fill="auto" w:val="clear"/>
+              <w:spacing w:after="0" w:before="0" w:lineRule="auto"/>
               <w:ind w:left="720" w:right="0" w:hanging="360"/>
               <w:contextualSpacing w:val="1"/>
               <w:rPr/>
@@ -1371,16 +1482,17 @@
             <w:pPr>
               <w:numPr>
                 <w:ilvl w:val="0"/>
-                <w:numId w:val="2"/>
-              </w:numPr>
-              <w:pBdr>
-                <w:top w:space="0" w:sz="0" w:val="nil"/>
-                <w:left w:space="0" w:sz="0" w:val="nil"/>
-                <w:bottom w:space="0" w:sz="0" w:val="nil"/>
-                <w:right w:space="0" w:sz="0" w:val="nil"/>
-                <w:between w:space="0" w:sz="0" w:val="nil"/>
-              </w:pBdr>
-              <w:shd w:fill="auto" w:val="clear"/>
+                <w:numId w:val="6"/>
+              </w:numPr>
+              <w:pBdr>
+                <w:top w:space="0" w:sz="0" w:val="nil"/>
+                <w:left w:space="0" w:sz="0" w:val="nil"/>
+                <w:bottom w:space="0" w:sz="0" w:val="nil"/>
+                <w:right w:space="0" w:sz="0" w:val="nil"/>
+                <w:between w:space="0" w:sz="0" w:val="nil"/>
+              </w:pBdr>
+              <w:shd w:fill="auto" w:val="clear"/>
+              <w:spacing w:after="0" w:before="0" w:lineRule="auto"/>
               <w:ind w:left="720" w:right="0" w:hanging="360"/>
               <w:contextualSpacing w:val="1"/>
               <w:rPr/>
@@ -1398,16 +1510,17 @@
             <w:pPr>
               <w:numPr>
                 <w:ilvl w:val="0"/>
-                <w:numId w:val="2"/>
-              </w:numPr>
-              <w:pBdr>
-                <w:top w:space="0" w:sz="0" w:val="nil"/>
-                <w:left w:space="0" w:sz="0" w:val="nil"/>
-                <w:bottom w:space="0" w:sz="0" w:val="nil"/>
-                <w:right w:space="0" w:sz="0" w:val="nil"/>
-                <w:between w:space="0" w:sz="0" w:val="nil"/>
-              </w:pBdr>
-              <w:shd w:fill="auto" w:val="clear"/>
+                <w:numId w:val="6"/>
+              </w:numPr>
+              <w:pBdr>
+                <w:top w:space="0" w:sz="0" w:val="nil"/>
+                <w:left w:space="0" w:sz="0" w:val="nil"/>
+                <w:bottom w:space="0" w:sz="0" w:val="nil"/>
+                <w:right w:space="0" w:sz="0" w:val="nil"/>
+                <w:between w:space="0" w:sz="0" w:val="nil"/>
+              </w:pBdr>
+              <w:shd w:fill="auto" w:val="clear"/>
+              <w:spacing w:after="0" w:before="0" w:lineRule="auto"/>
               <w:ind w:left="720" w:right="0" w:hanging="360"/>
               <w:contextualSpacing w:val="1"/>
               <w:rPr/>
@@ -1423,16 +1536,17 @@
             <w:pPr>
               <w:numPr>
                 <w:ilvl w:val="0"/>
-                <w:numId w:val="2"/>
-              </w:numPr>
-              <w:pBdr>
-                <w:top w:space="0" w:sz="0" w:val="nil"/>
-                <w:left w:space="0" w:sz="0" w:val="nil"/>
-                <w:bottom w:space="0" w:sz="0" w:val="nil"/>
-                <w:right w:space="0" w:sz="0" w:val="nil"/>
-                <w:between w:space="0" w:sz="0" w:val="nil"/>
-              </w:pBdr>
-              <w:shd w:fill="auto" w:val="clear"/>
+                <w:numId w:val="6"/>
+              </w:numPr>
+              <w:pBdr>
+                <w:top w:space="0" w:sz="0" w:val="nil"/>
+                <w:left w:space="0" w:sz="0" w:val="nil"/>
+                <w:bottom w:space="0" w:sz="0" w:val="nil"/>
+                <w:right w:space="0" w:sz="0" w:val="nil"/>
+                <w:between w:space="0" w:sz="0" w:val="nil"/>
+              </w:pBdr>
+              <w:shd w:fill="auto" w:val="clear"/>
+              <w:spacing w:after="0" w:before="0" w:lineRule="auto"/>
               <w:ind w:left="720" w:right="0" w:hanging="360"/>
               <w:contextualSpacing w:val="1"/>
               <w:rPr/>
@@ -1443,11 +1557,6 @@
               </w:rPr>
               <w:t xml:space="preserve">Wrote technical documentation for my code, also participated in client requirement calls.</w:t>
             </w:r>
-            <w:r>
-              <w:rPr>
-                <w:rtl w:val="0"/>
-              </w:rPr>
-            </w:r>
           </w:p>
           <w:p>
             <w:pPr>
@@ -1494,11 +1603,6 @@
                 <w:rtl w:val="0"/>
               </w:rPr>
               <w:t xml:space="preserve">JAVA 7, Spring, Hibernate, JavaScript, JQuery, HTML5, CSS, SQL</w:t>
-            </w:r>
-            <w:r>
-              <w:rPr>
-                <w:rtl w:val="0"/>
-              </w:rPr>
             </w:r>
           </w:p>
         </w:tc>
@@ -1533,7 +1637,7 @@
               <w:contextualSpacing w:val="0"/>
               <w:rPr/>
             </w:pPr>
-            <w:bookmarkStart w:colFirst="0" w:colLast="0" w:name="_ca0awj8022e2" w:id="16"/>
+            <w:bookmarkStart w:colFirst="0" w:colLast="0" w:name="_44sinio" w:id="16"/>
             <w:bookmarkEnd w:id="16"/>
             <w:r>
               <w:rPr>
@@ -1546,7 +1650,7 @@
             <w:pPr>
               <w:numPr>
                 <w:ilvl w:val="0"/>
-                <w:numId w:val="7"/>
+                <w:numId w:val="4"/>
               </w:numPr>
               <w:pBdr>
                 <w:top w:space="0" w:sz="0" w:val="nil"/>
@@ -1559,9 +1663,7 @@
               <w:spacing w:after="0" w:before="320" w:line="312" w:lineRule="auto"/>
               <w:ind w:left="320.99999999999966" w:hanging="360"/>
               <w:contextualSpacing w:val="1"/>
-              <w:rPr>
-                <w:u w:val="none"/>
-              </w:rPr>
+              <w:rPr/>
             </w:pPr>
             <w:r>
               <w:rPr>
@@ -1569,27 +1671,30 @@
               </w:rPr>
               <w:t xml:space="preserve">Coding experience with languages like Java, Python, C++ and C#</w:t>
             </w:r>
-          </w:p>
-          <w:p>
-            <w:pPr>
-              <w:numPr>
-                <w:ilvl w:val="0"/>
-                <w:numId w:val="7"/>
-              </w:numPr>
-              <w:pBdr>
-                <w:top w:space="0" w:sz="0" w:val="nil"/>
-                <w:left w:space="0" w:sz="0" w:val="nil"/>
-                <w:bottom w:space="0" w:sz="0" w:val="nil"/>
-                <w:right w:space="0" w:sz="0" w:val="nil"/>
-                <w:between w:space="0" w:sz="0" w:val="nil"/>
-              </w:pBdr>
-              <w:shd w:fill="auto" w:val="clear"/>
-              <w:spacing w:after="0" w:before="120" w:line="312" w:lineRule="auto"/>
+            <w:r>
+              <w:rPr>
+                <w:rtl w:val="0"/>
+              </w:rPr>
+            </w:r>
+          </w:p>
+          <w:p>
+            <w:pPr>
+              <w:numPr>
+                <w:ilvl w:val="0"/>
+                <w:numId w:val="4"/>
+              </w:numPr>
+              <w:pBdr>
+                <w:top w:space="0" w:sz="0" w:val="nil"/>
+                <w:left w:space="0" w:sz="0" w:val="nil"/>
+                <w:bottom w:space="0" w:sz="0" w:val="nil"/>
+                <w:right w:space="0" w:sz="0" w:val="nil"/>
+                <w:between w:space="0" w:sz="0" w:val="nil"/>
+              </w:pBdr>
+              <w:shd w:fill="auto" w:val="clear"/>
+              <w:spacing w:after="0" w:before="0" w:line="312" w:lineRule="auto"/>
               <w:ind w:left="320.99999999999966" w:hanging="360"/>
               <w:contextualSpacing w:val="1"/>
-              <w:rPr>
-                <w:u w:val="none"/>
-              </w:rPr>
+              <w:rPr/>
             </w:pPr>
             <w:r>
               <w:rPr>
@@ -1597,27 +1702,30 @@
               </w:rPr>
               <w:t xml:space="preserve">Have knowledge of Android/IOS development. </w:t>
             </w:r>
-          </w:p>
-          <w:p>
-            <w:pPr>
-              <w:numPr>
-                <w:ilvl w:val="0"/>
-                <w:numId w:val="7"/>
-              </w:numPr>
-              <w:pBdr>
-                <w:top w:space="0" w:sz="0" w:val="nil"/>
-                <w:left w:space="0" w:sz="0" w:val="nil"/>
-                <w:bottom w:space="0" w:sz="0" w:val="nil"/>
-                <w:right w:space="0" w:sz="0" w:val="nil"/>
-                <w:between w:space="0" w:sz="0" w:val="nil"/>
-              </w:pBdr>
-              <w:shd w:fill="auto" w:val="clear"/>
-              <w:spacing w:after="0" w:before="120" w:line="312" w:lineRule="auto"/>
+            <w:r>
+              <w:rPr>
+                <w:rtl w:val="0"/>
+              </w:rPr>
+            </w:r>
+          </w:p>
+          <w:p>
+            <w:pPr>
+              <w:numPr>
+                <w:ilvl w:val="0"/>
+                <w:numId w:val="4"/>
+              </w:numPr>
+              <w:pBdr>
+                <w:top w:space="0" w:sz="0" w:val="nil"/>
+                <w:left w:space="0" w:sz="0" w:val="nil"/>
+                <w:bottom w:space="0" w:sz="0" w:val="nil"/>
+                <w:right w:space="0" w:sz="0" w:val="nil"/>
+                <w:between w:space="0" w:sz="0" w:val="nil"/>
+              </w:pBdr>
+              <w:shd w:fill="auto" w:val="clear"/>
+              <w:spacing w:after="0" w:before="0" w:line="312" w:lineRule="auto"/>
               <w:ind w:left="320.99999999999966" w:hanging="360"/>
               <w:contextualSpacing w:val="1"/>
-              <w:rPr>
-                <w:u w:val="none"/>
-              </w:rPr>
+              <w:rPr/>
             </w:pPr>
             <w:r>
               <w:rPr>
@@ -1671,27 +1779,30 @@
               </w:rPr>
               <w:t xml:space="preserve">AWS</w:t>
             </w:r>
-          </w:p>
-          <w:p>
-            <w:pPr>
-              <w:numPr>
-                <w:ilvl w:val="0"/>
-                <w:numId w:val="7"/>
-              </w:numPr>
-              <w:pBdr>
-                <w:top w:space="0" w:sz="0" w:val="nil"/>
-                <w:left w:space="0" w:sz="0" w:val="nil"/>
-                <w:bottom w:space="0" w:sz="0" w:val="nil"/>
-                <w:right w:space="0" w:sz="0" w:val="nil"/>
-                <w:between w:space="0" w:sz="0" w:val="nil"/>
-              </w:pBdr>
-              <w:shd w:fill="auto" w:val="clear"/>
-              <w:spacing w:after="0" w:before="120" w:line="312" w:lineRule="auto"/>
+            <w:r>
+              <w:rPr>
+                <w:rtl w:val="0"/>
+              </w:rPr>
+            </w:r>
+          </w:p>
+          <w:p>
+            <w:pPr>
+              <w:numPr>
+                <w:ilvl w:val="0"/>
+                <w:numId w:val="4"/>
+              </w:numPr>
+              <w:pBdr>
+                <w:top w:space="0" w:sz="0" w:val="nil"/>
+                <w:left w:space="0" w:sz="0" w:val="nil"/>
+                <w:bottom w:space="0" w:sz="0" w:val="nil"/>
+                <w:right w:space="0" w:sz="0" w:val="nil"/>
+                <w:between w:space="0" w:sz="0" w:val="nil"/>
+              </w:pBdr>
+              <w:shd w:fill="auto" w:val="clear"/>
+              <w:spacing w:after="0" w:before="0" w:line="312" w:lineRule="auto"/>
               <w:ind w:left="320.99999999999966" w:hanging="360"/>
               <w:contextualSpacing w:val="1"/>
-              <w:rPr>
-                <w:u w:val="none"/>
-              </w:rPr>
+              <w:rPr/>
             </w:pPr>
             <w:r>
               <w:rPr>
@@ -1719,27 +1830,30 @@
               </w:rPr>
               <w:t xml:space="preserve">React</w:t>
             </w:r>
-          </w:p>
-          <w:p>
-            <w:pPr>
-              <w:numPr>
-                <w:ilvl w:val="0"/>
-                <w:numId w:val="7"/>
-              </w:numPr>
-              <w:pBdr>
-                <w:top w:space="0" w:sz="0" w:val="nil"/>
-                <w:left w:space="0" w:sz="0" w:val="nil"/>
-                <w:bottom w:space="0" w:sz="0" w:val="nil"/>
-                <w:right w:space="0" w:sz="0" w:val="nil"/>
-                <w:between w:space="0" w:sz="0" w:val="nil"/>
-              </w:pBdr>
-              <w:shd w:fill="auto" w:val="clear"/>
-              <w:spacing w:after="0" w:before="120" w:line="312" w:lineRule="auto"/>
+            <w:r>
+              <w:rPr>
+                <w:rtl w:val="0"/>
+              </w:rPr>
+            </w:r>
+          </w:p>
+          <w:p>
+            <w:pPr>
+              <w:numPr>
+                <w:ilvl w:val="0"/>
+                <w:numId w:val="4"/>
+              </w:numPr>
+              <w:pBdr>
+                <w:top w:space="0" w:sz="0" w:val="nil"/>
+                <w:left w:space="0" w:sz="0" w:val="nil"/>
+                <w:bottom w:space="0" w:sz="0" w:val="nil"/>
+                <w:right w:space="0" w:sz="0" w:val="nil"/>
+                <w:between w:space="0" w:sz="0" w:val="nil"/>
+              </w:pBdr>
+              <w:shd w:fill="auto" w:val="clear"/>
+              <w:spacing w:after="0" w:before="0" w:line="312" w:lineRule="auto"/>
               <w:ind w:left="320.99999999999966" w:hanging="360"/>
               <w:contextualSpacing w:val="1"/>
-              <w:rPr>
-                <w:u w:val="none"/>
-              </w:rPr>
+              <w:rPr/>
             </w:pPr>
             <w:r>
               <w:rPr>
@@ -1747,27 +1861,30 @@
               </w:rPr>
               <w:t xml:space="preserve">Advanced knowledge of Microsoft Word, Excel and Publisher, including usage of macros.</w:t>
             </w:r>
-          </w:p>
-          <w:p>
-            <w:pPr>
-              <w:numPr>
-                <w:ilvl w:val="0"/>
-                <w:numId w:val="7"/>
-              </w:numPr>
-              <w:pBdr>
-                <w:top w:space="0" w:sz="0" w:val="nil"/>
-                <w:left w:space="0" w:sz="0" w:val="nil"/>
-                <w:bottom w:space="0" w:sz="0" w:val="nil"/>
-                <w:right w:space="0" w:sz="0" w:val="nil"/>
-                <w:between w:space="0" w:sz="0" w:val="nil"/>
-              </w:pBdr>
-              <w:shd w:fill="auto" w:val="clear"/>
-              <w:spacing w:after="0" w:before="120" w:line="312" w:lineRule="auto"/>
+            <w:r>
+              <w:rPr>
+                <w:rtl w:val="0"/>
+              </w:rPr>
+            </w:r>
+          </w:p>
+          <w:p>
+            <w:pPr>
+              <w:numPr>
+                <w:ilvl w:val="0"/>
+                <w:numId w:val="4"/>
+              </w:numPr>
+              <w:pBdr>
+                <w:top w:space="0" w:sz="0" w:val="nil"/>
+                <w:left w:space="0" w:sz="0" w:val="nil"/>
+                <w:bottom w:space="0" w:sz="0" w:val="nil"/>
+                <w:right w:space="0" w:sz="0" w:val="nil"/>
+                <w:between w:space="0" w:sz="0" w:val="nil"/>
+              </w:pBdr>
+              <w:shd w:fill="auto" w:val="clear"/>
+              <w:spacing w:after="0" w:before="0" w:line="312" w:lineRule="auto"/>
               <w:ind w:left="320.99999999999966" w:hanging="360"/>
               <w:contextualSpacing w:val="1"/>
-              <w:rPr>
-                <w:u w:val="none"/>
-              </w:rPr>
+              <w:rPr/>
             </w:pPr>
             <w:r>
               <w:rPr>
@@ -1789,6 +1906,22 @@
               <w:t xml:space="preserve"> for my side project - </w:t>
             </w:r>
             <w:hyperlink r:id="rId7">
+              <w:r>
+                <w:rPr>
+                  <w:color w:val="1155cc"/>
+                  <w:u w:val="single"/>
+                  <w:rtl w:val="0"/>
+                </w:rPr>
+                <w:t xml:space="preserve">http://www.sparks-mag.com/</w:t>
+              </w:r>
+            </w:hyperlink>
+            <w:r>
+              <w:rPr>
+                <w:rtl w:val="0"/>
+              </w:rPr>
+              <w:t xml:space="preserve"> , </w:t>
+            </w:r>
+            <w:hyperlink r:id="rId8">
               <w:r>
                 <w:rPr>
                   <w:color w:val="1155cc"/>
@@ -1802,6 +1935,28 @@
               <w:rPr>
                 <w:rtl w:val="0"/>
               </w:rPr>
+              <w:t xml:space="preserve"> and </w:t>
+            </w:r>
+            <w:hyperlink r:id="rId9">
+              <w:r>
+                <w:rPr>
+                  <w:color w:val="1155cc"/>
+                  <w:u w:val="single"/>
+                  <w:rtl w:val="0"/>
+                </w:rPr>
+                <w:t xml:space="preserve">http://jonsvillagetaxi.com/</w:t>
+              </w:r>
+            </w:hyperlink>
+            <w:r>
+              <w:rPr>
+                <w:rtl w:val="0"/>
+              </w:rPr>
+              <w:t xml:space="preserve"> </w:t>
+            </w:r>
+            <w:r>
+              <w:rPr>
+                <w:rtl w:val="0"/>
+              </w:rPr>
             </w:r>
           </w:p>
           <w:p>
@@ -1820,7 +1975,7 @@
                 <w:b w:val="1"/>
               </w:rPr>
             </w:pPr>
-            <w:bookmarkStart w:colFirst="0" w:colLast="0" w:name="_tuxh7mwdaxox" w:id="17"/>
+            <w:bookmarkStart w:colFirst="0" w:colLast="0" w:name="_2jxsxqh" w:id="17"/>
             <w:bookmarkEnd w:id="17"/>
             <w:r>
               <w:rPr>
@@ -1840,17 +1995,17 @@
             <w:pPr>
               <w:numPr>
                 <w:ilvl w:val="0"/>
-                <w:numId w:val="5"/>
-              </w:numPr>
-              <w:pBdr>
-                <w:top w:space="0" w:sz="0" w:val="nil"/>
-                <w:left w:space="0" w:sz="0" w:val="nil"/>
-                <w:bottom w:space="0" w:sz="0" w:val="nil"/>
-                <w:right w:space="0" w:sz="0" w:val="nil"/>
-                <w:between w:space="0" w:sz="0" w:val="nil"/>
-              </w:pBdr>
-              <w:shd w:fill="auto" w:val="clear"/>
-              <w:spacing w:before="320" w:line="288.00000000000006" w:lineRule="auto"/>
+                <w:numId w:val="2"/>
+              </w:numPr>
+              <w:pBdr>
+                <w:top w:space="0" w:sz="0" w:val="nil"/>
+                <w:left w:space="0" w:sz="0" w:val="nil"/>
+                <w:bottom w:space="0" w:sz="0" w:val="nil"/>
+                <w:right w:space="0" w:sz="0" w:val="nil"/>
+                <w:between w:space="0" w:sz="0" w:val="nil"/>
+              </w:pBdr>
+              <w:shd w:fill="auto" w:val="clear"/>
+              <w:spacing w:after="0" w:before="320" w:line="288.00000000000006" w:lineRule="auto"/>
               <w:ind w:left="320.99999999999966" w:right="0" w:hanging="360"/>
               <w:contextualSpacing w:val="1"/>
               <w:rPr/>
@@ -1866,17 +2021,17 @@
             <w:pPr>
               <w:numPr>
                 <w:ilvl w:val="0"/>
-                <w:numId w:val="5"/>
-              </w:numPr>
-              <w:pBdr>
-                <w:top w:space="0" w:sz="0" w:val="nil"/>
-                <w:left w:space="0" w:sz="0" w:val="nil"/>
-                <w:bottom w:space="0" w:sz="0" w:val="nil"/>
-                <w:right w:space="0" w:sz="0" w:val="nil"/>
-                <w:between w:space="0" w:sz="0" w:val="nil"/>
-              </w:pBdr>
-              <w:shd w:fill="auto" w:val="clear"/>
-              <w:spacing w:before="320" w:line="288.00000000000006" w:lineRule="auto"/>
+                <w:numId w:val="2"/>
+              </w:numPr>
+              <w:pBdr>
+                <w:top w:space="0" w:sz="0" w:val="nil"/>
+                <w:left w:space="0" w:sz="0" w:val="nil"/>
+                <w:bottom w:space="0" w:sz="0" w:val="nil"/>
+                <w:right w:space="0" w:sz="0" w:val="nil"/>
+                <w:between w:space="0" w:sz="0" w:val="nil"/>
+              </w:pBdr>
+              <w:shd w:fill="auto" w:val="clear"/>
+              <w:spacing w:after="0" w:before="0" w:line="288.00000000000006" w:lineRule="auto"/>
               <w:ind w:left="320.99999999999966" w:right="0" w:hanging="360"/>
               <w:contextualSpacing w:val="1"/>
               <w:rPr/>
@@ -1885,30 +2040,24 @@
               <w:rPr>
                 <w:rtl w:val="0"/>
               </w:rPr>
-              <w:t xml:space="preserve">Assembly Lang and Comp. Arc</w:t>
-            </w:r>
-            <w:r>
-              <w:rPr>
-                <w:rtl w:val="0"/>
-              </w:rPr>
-              <w:t xml:space="preserve">h</w:t>
-            </w:r>
-          </w:p>
-          <w:p>
-            <w:pPr>
-              <w:numPr>
-                <w:ilvl w:val="0"/>
-                <w:numId w:val="5"/>
-              </w:numPr>
-              <w:pBdr>
-                <w:top w:space="0" w:sz="0" w:val="nil"/>
-                <w:left w:space="0" w:sz="0" w:val="nil"/>
-                <w:bottom w:space="0" w:sz="0" w:val="nil"/>
-                <w:right w:space="0" w:sz="0" w:val="nil"/>
-                <w:between w:space="0" w:sz="0" w:val="nil"/>
-              </w:pBdr>
-              <w:shd w:fill="auto" w:val="clear"/>
-              <w:spacing w:before="320" w:lineRule="auto"/>
+              <w:t xml:space="preserve">Assembly Lang and Comp. Arch</w:t>
+            </w:r>
+          </w:p>
+          <w:p>
+            <w:pPr>
+              <w:numPr>
+                <w:ilvl w:val="0"/>
+                <w:numId w:val="2"/>
+              </w:numPr>
+              <w:pBdr>
+                <w:top w:space="0" w:sz="0" w:val="nil"/>
+                <w:left w:space="0" w:sz="0" w:val="nil"/>
+                <w:bottom w:space="0" w:sz="0" w:val="nil"/>
+                <w:right w:space="0" w:sz="0" w:val="nil"/>
+                <w:between w:space="0" w:sz="0" w:val="nil"/>
+              </w:pBdr>
+              <w:shd w:fill="auto" w:val="clear"/>
+              <w:spacing w:after="0" w:before="0" w:lineRule="auto"/>
               <w:ind w:left="320.99999999999966" w:right="0" w:hanging="360"/>
               <w:contextualSpacing w:val="1"/>
               <w:rPr/>
@@ -1925,17 +2074,17 @@
             <w:pPr>
               <w:numPr>
                 <w:ilvl w:val="0"/>
-                <w:numId w:val="5"/>
-              </w:numPr>
-              <w:pBdr>
-                <w:top w:space="0" w:sz="0" w:val="nil"/>
-                <w:left w:space="0" w:sz="0" w:val="nil"/>
-                <w:bottom w:space="0" w:sz="0" w:val="nil"/>
-                <w:right w:space="0" w:sz="0" w:val="nil"/>
-                <w:between w:space="0" w:sz="0" w:val="nil"/>
-              </w:pBdr>
-              <w:shd w:fill="auto" w:val="clear"/>
-              <w:spacing w:before="320" w:line="288.00000000000006" w:lineRule="auto"/>
+                <w:numId w:val="2"/>
+              </w:numPr>
+              <w:pBdr>
+                <w:top w:space="0" w:sz="0" w:val="nil"/>
+                <w:left w:space="0" w:sz="0" w:val="nil"/>
+                <w:bottom w:space="0" w:sz="0" w:val="nil"/>
+                <w:right w:space="0" w:sz="0" w:val="nil"/>
+                <w:between w:space="0" w:sz="0" w:val="nil"/>
+              </w:pBdr>
+              <w:shd w:fill="auto" w:val="clear"/>
+              <w:spacing w:after="0" w:before="0" w:line="288.00000000000006" w:lineRule="auto"/>
               <w:ind w:left="320.99999999999966" w:right="0" w:hanging="360"/>
               <w:contextualSpacing w:val="1"/>
               <w:rPr/>
@@ -1951,17 +2100,17 @@
             <w:pPr>
               <w:numPr>
                 <w:ilvl w:val="0"/>
-                <w:numId w:val="5"/>
-              </w:numPr>
-              <w:pBdr>
-                <w:top w:space="0" w:sz="0" w:val="nil"/>
-                <w:left w:space="0" w:sz="0" w:val="nil"/>
-                <w:bottom w:space="0" w:sz="0" w:val="nil"/>
-                <w:right w:space="0" w:sz="0" w:val="nil"/>
-                <w:between w:space="0" w:sz="0" w:val="nil"/>
-              </w:pBdr>
-              <w:shd w:fill="auto" w:val="clear"/>
-              <w:spacing w:before="320" w:line="288.00000000000006" w:lineRule="auto"/>
+                <w:numId w:val="2"/>
+              </w:numPr>
+              <w:pBdr>
+                <w:top w:space="0" w:sz="0" w:val="nil"/>
+                <w:left w:space="0" w:sz="0" w:val="nil"/>
+                <w:bottom w:space="0" w:sz="0" w:val="nil"/>
+                <w:right w:space="0" w:sz="0" w:val="nil"/>
+                <w:between w:space="0" w:sz="0" w:val="nil"/>
+              </w:pBdr>
+              <w:shd w:fill="auto" w:val="clear"/>
+              <w:spacing w:after="0" w:before="0" w:line="288.00000000000006" w:lineRule="auto"/>
               <w:ind w:left="320.99999999999966" w:right="0" w:hanging="360"/>
               <w:contextualSpacing w:val="1"/>
               <w:rPr/>
@@ -1977,17 +2126,17 @@
             <w:pPr>
               <w:numPr>
                 <w:ilvl w:val="0"/>
-                <w:numId w:val="5"/>
-              </w:numPr>
-              <w:pBdr>
-                <w:top w:space="0" w:sz="0" w:val="nil"/>
-                <w:left w:space="0" w:sz="0" w:val="nil"/>
-                <w:bottom w:space="0" w:sz="0" w:val="nil"/>
-                <w:right w:space="0" w:sz="0" w:val="nil"/>
-                <w:between w:space="0" w:sz="0" w:val="nil"/>
-              </w:pBdr>
-              <w:shd w:fill="auto" w:val="clear"/>
-              <w:spacing w:before="320" w:line="288.00000000000006" w:lineRule="auto"/>
+                <w:numId w:val="2"/>
+              </w:numPr>
+              <w:pBdr>
+                <w:top w:space="0" w:sz="0" w:val="nil"/>
+                <w:left w:space="0" w:sz="0" w:val="nil"/>
+                <w:bottom w:space="0" w:sz="0" w:val="nil"/>
+                <w:right w:space="0" w:sz="0" w:val="nil"/>
+                <w:between w:space="0" w:sz="0" w:val="nil"/>
+              </w:pBdr>
+              <w:shd w:fill="auto" w:val="clear"/>
+              <w:spacing w:after="0" w:before="0" w:line="288.00000000000006" w:lineRule="auto"/>
               <w:ind w:left="320.99999999999966" w:right="0" w:hanging="360"/>
               <w:contextualSpacing w:val="1"/>
               <w:rPr/>
@@ -2003,17 +2152,17 @@
             <w:pPr>
               <w:numPr>
                 <w:ilvl w:val="0"/>
-                <w:numId w:val="5"/>
-              </w:numPr>
-              <w:pBdr>
-                <w:top w:space="0" w:sz="0" w:val="nil"/>
-                <w:left w:space="0" w:sz="0" w:val="nil"/>
-                <w:bottom w:space="0" w:sz="0" w:val="nil"/>
-                <w:right w:space="0" w:sz="0" w:val="nil"/>
-                <w:between w:space="0" w:sz="0" w:val="nil"/>
-              </w:pBdr>
-              <w:shd w:fill="auto" w:val="clear"/>
-              <w:spacing w:before="320" w:line="288.00000000000006" w:lineRule="auto"/>
+                <w:numId w:val="2"/>
+              </w:numPr>
+              <w:pBdr>
+                <w:top w:space="0" w:sz="0" w:val="nil"/>
+                <w:left w:space="0" w:sz="0" w:val="nil"/>
+                <w:bottom w:space="0" w:sz="0" w:val="nil"/>
+                <w:right w:space="0" w:sz="0" w:val="nil"/>
+                <w:between w:space="0" w:sz="0" w:val="nil"/>
+              </w:pBdr>
+              <w:shd w:fill="auto" w:val="clear"/>
+              <w:spacing w:after="0" w:before="0" w:line="288.00000000000006" w:lineRule="auto"/>
               <w:ind w:left="320.99999999999966" w:right="0" w:hanging="360"/>
               <w:contextualSpacing w:val="1"/>
               <w:rPr/>
@@ -2029,17 +2178,17 @@
             <w:pPr>
               <w:numPr>
                 <w:ilvl w:val="0"/>
-                <w:numId w:val="5"/>
-              </w:numPr>
-              <w:pBdr>
-                <w:top w:space="0" w:sz="0" w:val="nil"/>
-                <w:left w:space="0" w:sz="0" w:val="nil"/>
-                <w:bottom w:space="0" w:sz="0" w:val="nil"/>
-                <w:right w:space="0" w:sz="0" w:val="nil"/>
-                <w:between w:space="0" w:sz="0" w:val="nil"/>
-              </w:pBdr>
-              <w:shd w:fill="auto" w:val="clear"/>
-              <w:spacing w:before="320" w:line="288.00000000000006" w:lineRule="auto"/>
+                <w:numId w:val="2"/>
+              </w:numPr>
+              <w:pBdr>
+                <w:top w:space="0" w:sz="0" w:val="nil"/>
+                <w:left w:space="0" w:sz="0" w:val="nil"/>
+                <w:bottom w:space="0" w:sz="0" w:val="nil"/>
+                <w:right w:space="0" w:sz="0" w:val="nil"/>
+                <w:between w:space="0" w:sz="0" w:val="nil"/>
+              </w:pBdr>
+              <w:shd w:fill="auto" w:val="clear"/>
+              <w:spacing w:after="0" w:before="0" w:line="288.00000000000006" w:lineRule="auto"/>
               <w:ind w:left="320.99999999999966" w:right="0" w:hanging="360"/>
               <w:contextualSpacing w:val="1"/>
               <w:rPr/>
@@ -2055,17 +2204,17 @@
             <w:pPr>
               <w:numPr>
                 <w:ilvl w:val="0"/>
-                <w:numId w:val="5"/>
-              </w:numPr>
-              <w:pBdr>
-                <w:top w:space="0" w:sz="0" w:val="nil"/>
-                <w:left w:space="0" w:sz="0" w:val="nil"/>
-                <w:bottom w:space="0" w:sz="0" w:val="nil"/>
-                <w:right w:space="0" w:sz="0" w:val="nil"/>
-                <w:between w:space="0" w:sz="0" w:val="nil"/>
-              </w:pBdr>
-              <w:shd w:fill="auto" w:val="clear"/>
-              <w:spacing w:before="320" w:line="288.00000000000006" w:lineRule="auto"/>
+                <w:numId w:val="2"/>
+              </w:numPr>
+              <w:pBdr>
+                <w:top w:space="0" w:sz="0" w:val="nil"/>
+                <w:left w:space="0" w:sz="0" w:val="nil"/>
+                <w:bottom w:space="0" w:sz="0" w:val="nil"/>
+                <w:right w:space="0" w:sz="0" w:val="nil"/>
+                <w:between w:space="0" w:sz="0" w:val="nil"/>
+              </w:pBdr>
+              <w:shd w:fill="auto" w:val="clear"/>
+              <w:spacing w:before="0" w:line="288.00000000000006" w:lineRule="auto"/>
               <w:ind w:left="320.99999999999966" w:right="0" w:hanging="360"/>
               <w:contextualSpacing w:val="1"/>
               <w:rPr/>
@@ -2076,11 +2225,6 @@
               </w:rPr>
               <w:t xml:space="preserve">Discrete Algorithms</w:t>
             </w:r>
-            <w:r>
-              <w:rPr>
-                <w:rtl w:val="0"/>
-              </w:rPr>
-            </w:r>
           </w:p>
           <w:p>
             <w:pPr>
@@ -2096,18 +2240,13 @@
               <w:contextualSpacing w:val="0"/>
               <w:rPr/>
             </w:pPr>
-            <w:bookmarkStart w:colFirst="0" w:colLast="0" w:name="_cxxkes25b26" w:id="18"/>
+            <w:bookmarkStart w:colFirst="0" w:colLast="0" w:name="_z337ya" w:id="18"/>
             <w:bookmarkEnd w:id="18"/>
             <w:r>
               <w:rPr>
                 <w:rtl w:val="0"/>
               </w:rPr>
               <w:t xml:space="preserve">LANGUAGES And FRAMEWORKS</w:t>
-            </w:r>
-            <w:r>
-              <w:rPr>
-                <w:rtl w:val="0"/>
-              </w:rPr>
             </w:r>
           </w:p>
           <w:p>
@@ -2176,7 +2315,7 @@
               <w:contextualSpacing w:val="0"/>
               <w:rPr/>
             </w:pPr>
-            <w:bookmarkStart w:colFirst="0" w:colLast="0" w:name="_95pucrfvkn65" w:id="19"/>
+            <w:bookmarkStart w:colFirst="0" w:colLast="0" w:name="_3j2qqm3" w:id="19"/>
             <w:bookmarkEnd w:id="19"/>
             <w:r>
               <w:rPr>
@@ -2189,16 +2328,17 @@
             <w:pPr>
               <w:numPr>
                 <w:ilvl w:val="0"/>
-                <w:numId w:val="6"/>
-              </w:numPr>
-              <w:pBdr>
-                <w:top w:space="0" w:sz="0" w:val="nil"/>
-                <w:left w:space="0" w:sz="0" w:val="nil"/>
-                <w:bottom w:space="0" w:sz="0" w:val="nil"/>
-                <w:right w:space="0" w:sz="0" w:val="nil"/>
-                <w:between w:space="0" w:sz="0" w:val="nil"/>
-              </w:pBdr>
-              <w:shd w:fill="auto" w:val="clear"/>
+                <w:numId w:val="3"/>
+              </w:numPr>
+              <w:pBdr>
+                <w:top w:space="0" w:sz="0" w:val="nil"/>
+                <w:left w:space="0" w:sz="0" w:val="nil"/>
+                <w:bottom w:space="0" w:sz="0" w:val="nil"/>
+                <w:right w:space="0" w:sz="0" w:val="nil"/>
+                <w:between w:space="0" w:sz="0" w:val="nil"/>
+              </w:pBdr>
+              <w:shd w:fill="auto" w:val="clear"/>
+              <w:spacing w:after="0" w:lineRule="auto"/>
               <w:ind w:left="720" w:right="0" w:hanging="360"/>
               <w:contextualSpacing w:val="1"/>
               <w:rPr/>
@@ -2214,16 +2354,17 @@
             <w:pPr>
               <w:numPr>
                 <w:ilvl w:val="0"/>
-                <w:numId w:val="6"/>
-              </w:numPr>
-              <w:pBdr>
-                <w:top w:space="0" w:sz="0" w:val="nil"/>
-                <w:left w:space="0" w:sz="0" w:val="nil"/>
-                <w:bottom w:space="0" w:sz="0" w:val="nil"/>
-                <w:right w:space="0" w:sz="0" w:val="nil"/>
-                <w:between w:space="0" w:sz="0" w:val="nil"/>
-              </w:pBdr>
-              <w:shd w:fill="auto" w:val="clear"/>
+                <w:numId w:val="3"/>
+              </w:numPr>
+              <w:pBdr>
+                <w:top w:space="0" w:sz="0" w:val="nil"/>
+                <w:left w:space="0" w:sz="0" w:val="nil"/>
+                <w:bottom w:space="0" w:sz="0" w:val="nil"/>
+                <w:right w:space="0" w:sz="0" w:val="nil"/>
+                <w:between w:space="0" w:sz="0" w:val="nil"/>
+              </w:pBdr>
+              <w:shd w:fill="auto" w:val="clear"/>
+              <w:spacing w:after="0" w:before="0" w:lineRule="auto"/>
               <w:ind w:left="720" w:right="0" w:hanging="360"/>
               <w:contextualSpacing w:val="1"/>
               <w:rPr/>
@@ -2232,35 +2373,24 @@
               <w:rPr>
                 <w:rtl w:val="0"/>
               </w:rPr>
-              <w:t xml:space="preserve">Resources note taker - Document course notes for </w:t>
-            </w:r>
-            <w:r>
-              <w:rPr>
-                <w:rtl w:val="0"/>
-              </w:rPr>
-              <w:t xml:space="preserve">disabled</w:t>
-            </w:r>
-            <w:r>
-              <w:rPr>
-                <w:rtl w:val="0"/>
-              </w:rPr>
-              <w:t xml:space="preserve"> students in SUNY New Paltz</w:t>
-            </w:r>
-          </w:p>
-          <w:p>
-            <w:pPr>
-              <w:numPr>
-                <w:ilvl w:val="0"/>
-                <w:numId w:val="6"/>
-              </w:numPr>
-              <w:pBdr>
-                <w:top w:space="0" w:sz="0" w:val="nil"/>
-                <w:left w:space="0" w:sz="0" w:val="nil"/>
-                <w:bottom w:space="0" w:sz="0" w:val="nil"/>
-                <w:right w:space="0" w:sz="0" w:val="nil"/>
-                <w:between w:space="0" w:sz="0" w:val="nil"/>
-              </w:pBdr>
-              <w:shd w:fill="auto" w:val="clear"/>
+              <w:t xml:space="preserve">Resources note taker - Document course notes for disabled students in SUNY New Paltz</w:t>
+            </w:r>
+          </w:p>
+          <w:p>
+            <w:pPr>
+              <w:numPr>
+                <w:ilvl w:val="0"/>
+                <w:numId w:val="3"/>
+              </w:numPr>
+              <w:pBdr>
+                <w:top w:space="0" w:sz="0" w:val="nil"/>
+                <w:left w:space="0" w:sz="0" w:val="nil"/>
+                <w:bottom w:space="0" w:sz="0" w:val="nil"/>
+                <w:right w:space="0" w:sz="0" w:val="nil"/>
+                <w:between w:space="0" w:sz="0" w:val="nil"/>
+              </w:pBdr>
+              <w:shd w:fill="auto" w:val="clear"/>
+              <w:spacing w:before="0" w:lineRule="auto"/>
               <w:ind w:left="720" w:right="0" w:hanging="360"/>
               <w:contextualSpacing w:val="1"/>
               <w:rPr/>
@@ -2296,7 +2426,7 @@
     </w:p>
     <w:sectPr>
       <w:pgSz w:h="15840" w:w="12240"/>
-      <w:pgMar w:bottom="863.9999999999999" w:top="576" w:left="863.9999999999999" w:right="863.9999999999999" w:header="0"/>
+      <w:pgMar w:bottom="863.9999999999999" w:top="576" w:left="863.9999999999999" w:right="863.9999999999999" w:header="0" w:footer="360"/>
       <w:pgNumType w:start="1"/>
     </w:sectPr>
   </w:body>

</xml_diff>

<commit_message>
Changed resume. Added react
</commit_message>
<xml_diff>
--- a/Resume.docx
+++ b/Resume.docx
@@ -324,14 +324,6 @@
           <w:p>
             <w:pPr>
               <w:pStyle w:val="Heading1"/>
-              <w:pBdr>
-                <w:top w:space="0" w:sz="0" w:val="nil"/>
-                <w:left w:space="0" w:sz="0" w:val="nil"/>
-                <w:bottom w:space="0" w:sz="0" w:val="nil"/>
-                <w:right w:space="0" w:sz="0" w:val="nil"/>
-                <w:between w:space="0" w:sz="0" w:val="nil"/>
-              </w:pBdr>
-              <w:shd w:fill="auto" w:val="clear"/>
               <w:contextualSpacing w:val="0"/>
               <w:rPr>
                 <w:color w:val="b7b7b7"/>
@@ -432,132 +424,6 @@
                 <w:numId w:val="7"/>
               </w:numPr>
               <w:spacing w:line="288.00000000000006" w:lineRule="auto"/>
-              <w:ind w:left="720" w:right="0" w:hanging="360"/>
-              <w:contextualSpacing w:val="1"/>
-              <w:rPr>
-                <w:b w:val="0"/>
-                <w:color w:val="666666"/>
-                <w:sz w:val="18"/>
-                <w:szCs w:val="18"/>
-              </w:rPr>
-            </w:pPr>
-            <w:r>
-              <w:rPr>
-                <w:rtl w:val="0"/>
-              </w:rPr>
-              <w:t xml:space="preserve">Dean's List: Three semesters</w:t>
-            </w:r>
-            <w:r>
-              <w:rPr>
-                <w:rtl w:val="0"/>
-              </w:rPr>
-            </w:r>
-          </w:p>
-          <w:p>
-            <w:pPr>
-              <w:pStyle w:val="Heading2"/>
-              <w:pBdr>
-                <w:top w:space="0" w:sz="0" w:val="nil"/>
-                <w:left w:space="0" w:sz="0" w:val="nil"/>
-                <w:bottom w:space="0" w:sz="0" w:val="nil"/>
-                <w:right w:space="0" w:sz="0" w:val="nil"/>
-                <w:between w:space="0" w:sz="0" w:val="nil"/>
-              </w:pBdr>
-              <w:shd w:fill="auto" w:val="clear"/>
-              <w:contextualSpacing w:val="0"/>
-              <w:rPr>
-                <w:b w:val="0"/>
-              </w:rPr>
-            </w:pPr>
-            <w:bookmarkStart w:colFirst="0" w:colLast="0" w:name="_3dy6vkm" w:id="6"/>
-            <w:bookmarkEnd w:id="6"/>
-            <w:r>
-              <w:rPr>
-                <w:rtl w:val="0"/>
-              </w:rPr>
-              <w:t xml:space="preserve">SUNY New Paltz, </w:t>
-            </w:r>
-            <w:r>
-              <w:rPr>
-                <w:b w:val="0"/>
-                <w:rtl w:val="0"/>
-              </w:rPr>
-              <w:t xml:space="preserve">New paltz, NY - </w:t>
-            </w:r>
-          </w:p>
-          <w:p>
-            <w:pPr>
-              <w:pStyle w:val="Heading2"/>
-              <w:pBdr>
-                <w:top w:space="0" w:sz="0" w:val="nil"/>
-                <w:left w:space="0" w:sz="0" w:val="nil"/>
-                <w:bottom w:space="0" w:sz="0" w:val="nil"/>
-                <w:right w:space="0" w:sz="0" w:val="nil"/>
-                <w:between w:space="0" w:sz="0" w:val="nil"/>
-              </w:pBdr>
-              <w:shd w:fill="auto" w:val="clear"/>
-              <w:contextualSpacing w:val="0"/>
-              <w:rPr>
-                <w:b w:val="0"/>
-              </w:rPr>
-            </w:pPr>
-            <w:bookmarkStart w:colFirst="0" w:colLast="0" w:name="_1t3h5sf" w:id="7"/>
-            <w:bookmarkEnd w:id="7"/>
-            <w:r>
-              <w:rPr>
-                <w:b w:val="0"/>
-                <w:i w:val="1"/>
-                <w:rtl w:val="0"/>
-              </w:rPr>
-              <w:t xml:space="preserve">Bachelor's in Computer Science</w:t>
-            </w:r>
-            <w:r>
-              <w:rPr>
-                <w:b w:val="0"/>
-                <w:rtl w:val="0"/>
-              </w:rPr>
-              <w:t xml:space="preserve">(GPA: 3.53)</w:t>
-            </w:r>
-          </w:p>
-          <w:p>
-            <w:pPr>
-              <w:pStyle w:val="Heading3"/>
-              <w:pBdr>
-                <w:top w:space="0" w:sz="0" w:val="nil"/>
-                <w:left w:space="0" w:sz="0" w:val="nil"/>
-                <w:bottom w:space="0" w:sz="0" w:val="nil"/>
-                <w:right w:space="0" w:sz="0" w:val="nil"/>
-                <w:between w:space="0" w:sz="0" w:val="nil"/>
-              </w:pBdr>
-              <w:shd w:fill="auto" w:val="clear"/>
-              <w:contextualSpacing w:val="0"/>
-              <w:rPr/>
-            </w:pPr>
-            <w:bookmarkStart w:colFirst="0" w:colLast="0" w:name="_4d34og8" w:id="8"/>
-            <w:bookmarkEnd w:id="8"/>
-            <w:r>
-              <w:rPr>
-                <w:rtl w:val="0"/>
-              </w:rPr>
-              <w:t xml:space="preserve">August 2012 - May 2017</w:t>
-              <w:tab/>
-            </w:r>
-          </w:p>
-          <w:p>
-            <w:pPr>
-              <w:numPr>
-                <w:ilvl w:val="0"/>
-                <w:numId w:val="5"/>
-              </w:numPr>
-              <w:pBdr>
-                <w:top w:space="0" w:sz="0" w:val="nil"/>
-                <w:left w:space="0" w:sz="0" w:val="nil"/>
-                <w:bottom w:space="0" w:sz="0" w:val="nil"/>
-                <w:right w:space="0" w:sz="0" w:val="nil"/>
-                <w:between w:space="0" w:sz="0" w:val="nil"/>
-              </w:pBdr>
-              <w:shd w:fill="auto" w:val="clear"/>
-              <w:spacing w:after="0" w:line="288.00000000000006" w:lineRule="auto"/>
               <w:ind w:left="720" w:right="0" w:hanging="360"/>
               <w:contextualSpacing w:val="1"/>
               <w:rPr>
@@ -570,12 +436,73 @@
               <w:rPr>
                 <w:rtl w:val="0"/>
               </w:rPr>
-              <w:t xml:space="preserve">Minor in Mathematics</w:t>
-            </w:r>
-            <w:r>
-              <w:rPr>
-                <w:rtl w:val="0"/>
-              </w:rPr>
+              <w:t xml:space="preserve">Dean's List: 3 semesters</w:t>
+            </w:r>
+          </w:p>
+          <w:p>
+            <w:pPr>
+              <w:pStyle w:val="Heading2"/>
+              <w:contextualSpacing w:val="0"/>
+              <w:rPr>
+                <w:b w:val="0"/>
+              </w:rPr>
+            </w:pPr>
+            <w:bookmarkStart w:colFirst="0" w:colLast="0" w:name="_3dy6vkm" w:id="6"/>
+            <w:bookmarkEnd w:id="6"/>
+            <w:r>
+              <w:rPr>
+                <w:rtl w:val="0"/>
+              </w:rPr>
+              <w:t xml:space="preserve">SUNY New Paltz, </w:t>
+            </w:r>
+            <w:r>
+              <w:rPr>
+                <w:b w:val="0"/>
+                <w:rtl w:val="0"/>
+              </w:rPr>
+              <w:t xml:space="preserve">New paltz, NY - </w:t>
+            </w:r>
+          </w:p>
+          <w:p>
+            <w:pPr>
+              <w:pStyle w:val="Heading2"/>
+              <w:contextualSpacing w:val="0"/>
+              <w:rPr>
+                <w:b w:val="0"/>
+              </w:rPr>
+            </w:pPr>
+            <w:bookmarkStart w:colFirst="0" w:colLast="0" w:name="_1t3h5sf" w:id="7"/>
+            <w:bookmarkEnd w:id="7"/>
+            <w:r>
+              <w:rPr>
+                <w:b w:val="0"/>
+                <w:i w:val="1"/>
+                <w:rtl w:val="0"/>
+              </w:rPr>
+              <w:t xml:space="preserve">Bachelor's in Computer Science</w:t>
+            </w:r>
+            <w:r>
+              <w:rPr>
+                <w:b w:val="0"/>
+                <w:rtl w:val="0"/>
+              </w:rPr>
+              <w:t xml:space="preserve">(GPA: 3.53)</w:t>
+            </w:r>
+          </w:p>
+          <w:p>
+            <w:pPr>
+              <w:pStyle w:val="Heading3"/>
+              <w:contextualSpacing w:val="0"/>
+              <w:rPr/>
+            </w:pPr>
+            <w:bookmarkStart w:colFirst="0" w:colLast="0" w:name="_4d34og8" w:id="8"/>
+            <w:bookmarkEnd w:id="8"/>
+            <w:r>
+              <w:rPr>
+                <w:rtl w:val="0"/>
+              </w:rPr>
+              <w:t xml:space="preserve">August 2012 - May 2017</w:t>
+              <w:tab/>
             </w:r>
           </w:p>
           <w:p>
@@ -584,15 +511,7 @@
                 <w:ilvl w:val="0"/>
                 <w:numId w:val="5"/>
               </w:numPr>
-              <w:pBdr>
-                <w:top w:space="0" w:sz="0" w:val="nil"/>
-                <w:left w:space="0" w:sz="0" w:val="nil"/>
-                <w:bottom w:space="0" w:sz="0" w:val="nil"/>
-                <w:right w:space="0" w:sz="0" w:val="nil"/>
-                <w:between w:space="0" w:sz="0" w:val="nil"/>
-              </w:pBdr>
-              <w:shd w:fill="auto" w:val="clear"/>
-              <w:spacing w:after="0" w:before="0" w:line="288.00000000000006" w:lineRule="auto"/>
+              <w:spacing w:line="288.00000000000006" w:lineRule="auto"/>
               <w:ind w:left="720" w:right="0" w:hanging="360"/>
               <w:contextualSpacing w:val="1"/>
               <w:rPr>
@@ -605,12 +524,7 @@
               <w:rPr>
                 <w:rtl w:val="0"/>
               </w:rPr>
-              <w:t xml:space="preserve">Dean's list: Four Semesters</w:t>
-            </w:r>
-            <w:r>
-              <w:rPr>
-                <w:rtl w:val="0"/>
-              </w:rPr>
+              <w:t xml:space="preserve">Minor in Mathematics</w:t>
             </w:r>
           </w:p>
           <w:p>
@@ -619,14 +533,6 @@
                 <w:ilvl w:val="0"/>
                 <w:numId w:val="5"/>
               </w:numPr>
-              <w:pBdr>
-                <w:top w:space="0" w:sz="0" w:val="nil"/>
-                <w:left w:space="0" w:sz="0" w:val="nil"/>
-                <w:bottom w:space="0" w:sz="0" w:val="nil"/>
-                <w:right w:space="0" w:sz="0" w:val="nil"/>
-                <w:between w:space="0" w:sz="0" w:val="nil"/>
-              </w:pBdr>
-              <w:shd w:fill="auto" w:val="clear"/>
               <w:spacing w:before="0" w:line="288.00000000000006" w:lineRule="auto"/>
               <w:ind w:left="720" w:right="0" w:hanging="360"/>
               <w:contextualSpacing w:val="1"/>
@@ -640,61 +546,17 @@
               <w:rPr>
                 <w:rtl w:val="0"/>
               </w:rPr>
-              <w:t xml:space="preserve">Projects: </w:t>
-            </w:r>
-          </w:p>
-          <w:p>
-            <w:pPr>
-              <w:numPr>
-                <w:ilvl w:val="1"/>
+              <w:t xml:space="preserve">Dean's list: 4 Semesters</w:t>
+            </w:r>
+          </w:p>
+          <w:p>
+            <w:pPr>
+              <w:numPr>
+                <w:ilvl w:val="0"/>
                 <w:numId w:val="5"/>
               </w:numPr>
-              <w:spacing w:before="0" w:line="276" w:lineRule="auto"/>
-              <w:ind w:left="1440" w:right="0" w:hanging="360"/>
-              <w:contextualSpacing w:val="1"/>
-              <w:rPr/>
-            </w:pPr>
-            <w:r>
-              <w:rPr>
-                <w:rtl w:val="0"/>
-              </w:rPr>
-              <w:t xml:space="preserve">Used 4 </w:t>
-            </w:r>
-            <w:r>
-              <w:rPr>
-                <w:b w:val="1"/>
-                <w:rtl w:val="0"/>
-              </w:rPr>
-              <w:t xml:space="preserve">Raspberry pi's</w:t>
-            </w:r>
-            <w:r>
-              <w:rPr>
-                <w:rtl w:val="0"/>
-              </w:rPr>
-              <w:t xml:space="preserve"> to make a cluster computing so that they can be viewed as a single system and share resources to increase performance.</w:t>
-            </w:r>
-            <w:r>
-              <w:rPr>
-                <w:rtl w:val="0"/>
-              </w:rPr>
-            </w:r>
-          </w:p>
-          <w:p>
-            <w:pPr>
-              <w:numPr>
-                <w:ilvl w:val="1"/>
-                <w:numId w:val="5"/>
-              </w:numPr>
-              <w:pBdr>
-                <w:top w:space="0" w:sz="0" w:val="nil"/>
-                <w:left w:space="0" w:sz="0" w:val="nil"/>
-                <w:bottom w:space="0" w:sz="0" w:val="nil"/>
-                <w:right w:space="0" w:sz="0" w:val="nil"/>
-                <w:between w:space="0" w:sz="0" w:val="nil"/>
-              </w:pBdr>
-              <w:shd w:fill="auto" w:val="clear"/>
-              <w:spacing w:before="0" w:line="276" w:lineRule="auto"/>
-              <w:ind w:left="1440" w:right="0" w:hanging="360"/>
+              <w:spacing w:before="0" w:line="288.00000000000006" w:lineRule="auto"/>
+              <w:ind w:left="720" w:right="0" w:hanging="360"/>
               <w:contextualSpacing w:val="1"/>
               <w:rPr>
                 <w:rFonts w:ascii="Merriweather" w:cs="Merriweather" w:eastAsia="Merriweather" w:hAnsi="Merriweather"/>
@@ -706,20 +568,99 @@
               <w:rPr>
                 <w:rtl w:val="0"/>
               </w:rPr>
-              <w:t xml:space="preserve">Created an </w:t>
-            </w:r>
+              <w:t xml:space="preserve">Project: </w:t>
+            </w:r>
+          </w:p>
+          <w:p>
+            <w:pPr>
+              <w:numPr>
+                <w:ilvl w:val="1"/>
+                <w:numId w:val="5"/>
+              </w:numPr>
+              <w:spacing w:before="0" w:line="276" w:lineRule="auto"/>
+              <w:ind w:left="1440" w:right="0" w:hanging="360"/>
+              <w:contextualSpacing w:val="1"/>
+              <w:rPr>
+                <w:rFonts w:ascii="Merriweather" w:cs="Merriweather" w:eastAsia="Merriweather" w:hAnsi="Merriweather"/>
+                <w:b w:val="0"/>
+                <w:color w:val="666666"/>
+              </w:rPr>
+            </w:pPr>
             <w:r>
               <w:rPr>
                 <w:b w:val="1"/>
                 <w:rtl w:val="0"/>
               </w:rPr>
+              <w:t xml:space="preserve">Cluster computing</w:t>
+            </w:r>
+            <w:r>
+              <w:rPr>
+                <w:rtl w:val="0"/>
+              </w:rPr>
+              <w:t xml:space="preserve"> - Using 4 </w:t>
+            </w:r>
+            <w:r>
+              <w:rPr>
+                <w:b w:val="1"/>
+                <w:rtl w:val="0"/>
+              </w:rPr>
+              <w:t xml:space="preserve">Raspberry pi's</w:t>
+            </w:r>
+            <w:r>
+              <w:rPr>
+                <w:rtl w:val="0"/>
+              </w:rPr>
+              <w:t xml:space="preserve"> to make a cluster computing to pipe them as a single system and share resources to increase performance.</w:t>
+            </w:r>
+          </w:p>
+          <w:p>
+            <w:pPr>
+              <w:numPr>
+                <w:ilvl w:val="1"/>
+                <w:numId w:val="5"/>
+              </w:numPr>
+              <w:spacing w:before="0" w:line="276" w:lineRule="auto"/>
+              <w:ind w:left="1440" w:right="0" w:hanging="360"/>
+              <w:contextualSpacing w:val="1"/>
+              <w:rPr>
+                <w:rFonts w:ascii="Merriweather" w:cs="Merriweather" w:eastAsia="Merriweather" w:hAnsi="Merriweather"/>
+                <w:b w:val="0"/>
+                <w:color w:val="666666"/>
+              </w:rPr>
+            </w:pPr>
+            <w:r>
+              <w:rPr>
+                <w:b w:val="1"/>
+                <w:color w:val="666666"/>
+                <w:rtl w:val="0"/>
+              </w:rPr>
               <w:t xml:space="preserve">FM tuner</w:t>
             </w:r>
             <w:r>
               <w:rPr>
-                <w:rtl w:val="0"/>
-              </w:rPr>
-              <w:t xml:space="preserve"> app(to scan and listen to local radio stations) for android OS in my Software Engineering class.</w:t>
+                <w:rFonts w:ascii="Merriweather" w:cs="Merriweather" w:eastAsia="Merriweather" w:hAnsi="Merriweather"/>
+                <w:b w:val="0"/>
+                <w:color w:val="666666"/>
+                <w:rtl w:val="0"/>
+              </w:rPr>
+              <w:t xml:space="preserve"> - Created an </w:t>
+            </w:r>
+            <w:r>
+              <w:rPr>
+                <w:rFonts w:ascii="Merriweather" w:cs="Merriweather" w:eastAsia="Merriweather" w:hAnsi="Merriweather"/>
+                <w:color w:val="666666"/>
+                <w:rtl w:val="0"/>
+              </w:rPr>
+              <w:t xml:space="preserve">FM tuner</w:t>
+            </w:r>
+            <w:r>
+              <w:rPr>
+                <w:rFonts w:ascii="Merriweather" w:cs="Merriweather" w:eastAsia="Merriweather" w:hAnsi="Merriweather"/>
+                <w:b w:val="0"/>
+                <w:color w:val="666666"/>
+                <w:rtl w:val="0"/>
+              </w:rPr>
+              <w:t xml:space="preserve"> app to scan and listen to local radio stations for android OS in my Software Engineering class.</w:t>
             </w:r>
             <w:r>
               <w:rPr>
@@ -741,7 +682,7 @@
               <w:contextualSpacing w:val="0"/>
               <w:rPr/>
             </w:pPr>
-            <w:bookmarkStart w:colFirst="0" w:colLast="0" w:name="_2s8eyo1" w:id="9"/>
+            <w:bookmarkStart w:colFirst="0" w:colLast="0" w:name="_qqcpudenlpxm" w:id="9"/>
             <w:bookmarkEnd w:id="9"/>
             <w:r>
               <w:rPr>
@@ -821,7 +762,74 @@
               <w:rPr>
                 <w:rtl w:val="0"/>
               </w:rPr>
-              <w:t xml:space="preserve">Working on a Building Automation Devices for remote central heating control. Developed a dashboard to customize and manage the heat, hot water, pressure, and humidity of the entire building.</w:t>
+              <w:t xml:space="preserve">Worked on a Building Automation Devices for remote central heating, hot water and pressure control for schools and apartment buildings.</w:t>
+            </w:r>
+          </w:p>
+          <w:p>
+            <w:pPr>
+              <w:numPr>
+                <w:ilvl w:val="0"/>
+                <w:numId w:val="1"/>
+              </w:numPr>
+              <w:spacing w:after="0" w:lineRule="auto"/>
+              <w:ind w:left="720" w:hanging="360"/>
+              <w:contextualSpacing w:val="1"/>
+              <w:rPr/>
+            </w:pPr>
+            <w:r>
+              <w:rPr>
+                <w:highlight w:val="white"/>
+                <w:rtl w:val="0"/>
+              </w:rPr>
+              <w:t xml:space="preserve">Design and implement database schemas, web applications, micro services, and client-side web pages.</w:t>
+            </w:r>
+          </w:p>
+          <w:p>
+            <w:pPr>
+              <w:numPr>
+                <w:ilvl w:val="0"/>
+                <w:numId w:val="1"/>
+              </w:numPr>
+              <w:pBdr>
+                <w:top w:color="auto" w:space="0" w:sz="0" w:val="none"/>
+                <w:bottom w:color="auto" w:space="0" w:sz="0" w:val="none"/>
+                <w:right w:color="auto" w:space="0" w:sz="0" w:val="none"/>
+                <w:between w:color="auto" w:space="0" w:sz="0" w:val="none"/>
+              </w:pBdr>
+              <w:spacing w:before="0" w:line="342.8568" w:lineRule="auto"/>
+              <w:ind w:left="720" w:right="0" w:hanging="360"/>
+              <w:contextualSpacing w:val="1"/>
+              <w:rPr>
+                <w:color w:val="000000"/>
+                <w:highlight w:val="white"/>
+              </w:rPr>
+            </w:pPr>
+            <w:r>
+              <w:rPr>
+                <w:highlight w:val="white"/>
+                <w:rtl w:val="0"/>
+              </w:rPr>
+              <w:t xml:space="preserve">Build interactive web interfaces using client-side JavaScript libraries such as</w:t>
+            </w:r>
+            <w:r>
+              <w:rPr>
+                <w:b w:val="1"/>
+                <w:highlight w:val="white"/>
+                <w:rtl w:val="0"/>
+              </w:rPr>
+              <w:t xml:space="preserve"> JQuery, Vue, and React</w:t>
+            </w:r>
+            <w:r>
+              <w:rPr>
+                <w:highlight w:val="white"/>
+                <w:rtl w:val="0"/>
+              </w:rPr>
+              <w:t xml:space="preserve">. Created customizable charts for each building using D3js library.</w:t>
+            </w:r>
+            <w:r>
+              <w:rPr>
+                <w:rtl w:val="0"/>
+              </w:rPr>
             </w:r>
           </w:p>
           <w:p>
@@ -839,7 +847,7 @@
               <w:rPr>
                 <w:rtl w:val="0"/>
               </w:rPr>
-              <w:t xml:space="preserve">Use of </w:t>
+              <w:t xml:space="preserve">Use </w:t>
             </w:r>
             <w:r>
               <w:rPr>
@@ -883,20 +891,7 @@
               <w:rPr>
                 <w:rtl w:val="0"/>
               </w:rPr>
-              <w:t xml:space="preserve"> as PHP framework for the backend and </w:t>
-            </w:r>
-            <w:r>
-              <w:rPr>
-                <w:b w:val="1"/>
-                <w:rtl w:val="0"/>
-              </w:rPr>
-              <w:t xml:space="preserve">composer</w:t>
-            </w:r>
-            <w:r>
-              <w:rPr>
-                <w:rtl w:val="0"/>
-              </w:rPr>
-              <w:t xml:space="preserve"> for package manager.</w:t>
+              <w:t xml:space="preserve"> as PHP framework for the backend of  web-app/dashboard.</w:t>
             </w:r>
           </w:p>
           <w:p>
@@ -914,123 +909,26 @@
               <w:rPr>
                 <w:rtl w:val="0"/>
               </w:rPr>
-              <w:t xml:space="preserve">Front end tools include </w:t>
-            </w:r>
+              <w:t xml:space="preserve">GitLab for Version Control</w:t>
+            </w:r>
+          </w:p>
+          <w:p>
+            <w:pPr>
+              <w:contextualSpacing w:val="0"/>
+              <w:rPr/>
+            </w:pPr>
             <w:r>
               <w:rPr>
                 <w:b w:val="1"/>
                 <w:rtl w:val="0"/>
               </w:rPr>
-              <w:t xml:space="preserve">Bootstrap 3</w:t>
-            </w:r>
-            <w:r>
-              <w:rPr>
-                <w:rtl w:val="0"/>
-              </w:rPr>
-              <w:t xml:space="preserve">, </w:t>
-            </w:r>
-            <w:r>
-              <w:rPr>
-                <w:b w:val="1"/>
-                <w:rtl w:val="0"/>
-              </w:rPr>
-              <w:t xml:space="preserve">Javascript</w:t>
-            </w:r>
-            <w:r>
-              <w:rPr>
-                <w:rtl w:val="0"/>
-              </w:rPr>
-              <w:t xml:space="preserve"> and </w:t>
-            </w:r>
-            <w:r>
-              <w:rPr>
-                <w:b w:val="1"/>
-                <w:rtl w:val="0"/>
-              </w:rPr>
-              <w:t xml:space="preserve">Jquery</w:t>
-            </w:r>
-            <w:r>
-              <w:rPr>
-                <w:rtl w:val="0"/>
-              </w:rPr>
-              <w:t xml:space="preserve">. Custom  charts are made using </w:t>
-            </w:r>
-            <w:r>
-              <w:rPr>
-                <w:b w:val="1"/>
-                <w:rtl w:val="0"/>
-              </w:rPr>
-              <w:t xml:space="preserve">D3JS</w:t>
-            </w:r>
-            <w:r>
-              <w:rPr>
-                <w:rtl w:val="0"/>
-              </w:rPr>
-              <w:t xml:space="preserve"> library. Using </w:t>
-            </w:r>
-            <w:r>
-              <w:rPr>
-                <w:b w:val="1"/>
-                <w:rtl w:val="0"/>
-              </w:rPr>
-              <w:t xml:space="preserve">NPM</w:t>
-            </w:r>
-            <w:r>
-              <w:rPr>
-                <w:rtl w:val="0"/>
-              </w:rPr>
-              <w:t xml:space="preserve"> and </w:t>
-            </w:r>
-            <w:r>
-              <w:rPr>
-                <w:b w:val="1"/>
-                <w:rtl w:val="0"/>
-              </w:rPr>
-              <w:t xml:space="preserve">Webpack</w:t>
-            </w:r>
-            <w:r>
-              <w:rPr>
-                <w:rtl w:val="0"/>
-              </w:rPr>
-              <w:t xml:space="preserve"> for package management and bundling.</w:t>
-            </w:r>
-          </w:p>
-          <w:p>
-            <w:pPr>
-              <w:numPr>
-                <w:ilvl w:val="0"/>
-                <w:numId w:val="1"/>
-              </w:numPr>
-              <w:spacing w:after="0" w:before="0" w:lineRule="auto"/>
-              <w:ind w:left="720" w:hanging="360"/>
-              <w:contextualSpacing w:val="1"/>
-              <w:rPr/>
-            </w:pPr>
-            <w:r>
-              <w:rPr>
-                <w:b w:val="1"/>
-                <w:rtl w:val="0"/>
-              </w:rPr>
-              <w:t xml:space="preserve">Git </w:t>
-            </w:r>
-            <w:r>
-              <w:rPr>
-                <w:rtl w:val="0"/>
-              </w:rPr>
-              <w:t xml:space="preserve">and </w:t>
-            </w:r>
-            <w:r>
-              <w:rPr>
-                <w:b w:val="1"/>
-                <w:rtl w:val="0"/>
-              </w:rPr>
-              <w:t xml:space="preserve">GitLab</w:t>
-            </w:r>
-            <w:r>
-              <w:rPr>
-                <w:rtl w:val="0"/>
-              </w:rPr>
-              <w:t xml:space="preserve"> for Version Control.</w:t>
+              <w:t xml:space="preserve">ENVIRONMENT</w:t>
+            </w:r>
+            <w:r>
+              <w:rPr>
+                <w:rtl w:val="0"/>
+              </w:rPr>
+              <w:t xml:space="preserve"> -</w:t>
             </w:r>
           </w:p>
           <w:p>
@@ -1040,28 +938,9 @@
             </w:pPr>
             <w:r>
               <w:rPr>
-                <w:b w:val="1"/>
-                <w:rtl w:val="0"/>
-              </w:rPr>
-              <w:t xml:space="preserve">ENVIRONMENT</w:t>
-            </w:r>
-            <w:r>
-              <w:rPr>
-                <w:rtl w:val="0"/>
-              </w:rPr>
-              <w:t xml:space="preserve"> -</w:t>
-            </w:r>
-          </w:p>
-          <w:p>
-            <w:pPr>
-              <w:contextualSpacing w:val="0"/>
-              <w:rPr/>
-            </w:pPr>
-            <w:r>
-              <w:rPr>
-                <w:rtl w:val="0"/>
-              </w:rPr>
-              <w:t xml:space="preserve">Laravel, Javascript, Jquery, Bootstrap, MySQL, D3JS, C3JS,  JAVA, Swift, Git and AWS Server</w:t>
+                <w:rtl w:val="0"/>
+              </w:rPr>
+              <w:t xml:space="preserve">React, Vue, Javascript, Jquery, MySQL, Laravel, D3JS,  JAVA, Swift, Git and AWS Server</w:t>
             </w:r>
           </w:p>
           <w:p>
@@ -1173,7 +1052,7 @@
               <w:rPr>
                 <w:rtl w:val="0"/>
               </w:rPr>
-              <w:t xml:space="preserve">Development of overall programming(Back-end using PHP) structure as well as refining functionality of Project Management Dashboard modules and utilities.</w:t>
+              <w:t xml:space="preserve">Development of overall programming(Back-end using PHP) structure as well as refining functionality of Project Management Dashboard website and utilities.</w:t>
             </w:r>
             <w:r>
               <w:rPr>
@@ -1204,7 +1083,7 @@
               <w:rPr>
                 <w:rtl w:val="0"/>
               </w:rPr>
-              <w:t xml:space="preserve">Used server-side technology(Datatable Jquery module) for populating the table in the website.</w:t>
+              <w:t xml:space="preserve">Used server-side technology with javascript fetch API for populating the table in the website.</w:t>
             </w:r>
             <w:r>
               <w:rPr>
@@ -1235,7 +1114,7 @@
               <w:rPr>
                 <w:rtl w:val="0"/>
               </w:rPr>
-              <w:t xml:space="preserve">Maintaining SQL database objects and perform database capacity planning, data modeling, data loads, troubleshooting, database backup and restore.</w:t>
+              <w:t xml:space="preserve">Performed QA testing and analysis. </w:t>
             </w:r>
             <w:r>
               <w:rPr>
@@ -1266,32 +1145,7 @@
               <w:rPr>
                 <w:rtl w:val="0"/>
               </w:rPr>
-              <w:t xml:space="preserve">Developed Dashboard’s main page that displays useful information which is an overview of the entire company, broken down into small and clean sections.</w:t>
-            </w:r>
-            <w:r>
-              <w:rPr>
-                <w:rtl w:val="0"/>
-              </w:rPr>
-            </w:r>
-          </w:p>
-          <w:p>
-            <w:pPr>
-              <w:numPr>
-                <w:ilvl w:val="0"/>
-                <w:numId w:val="1"/>
-              </w:numPr>
-              <w:spacing w:before="0" w:lineRule="auto"/>
-              <w:ind w:left="720" w:right="0" w:hanging="360"/>
-              <w:contextualSpacing w:val="1"/>
-              <w:rPr>
-                <w:color w:val="000000"/>
-              </w:rPr>
-            </w:pPr>
-            <w:r>
-              <w:rPr>
-                <w:rtl w:val="0"/>
-              </w:rPr>
-              <w:t xml:space="preserve">Practice disciplined software engineering (e.g. - code review, automated testing, architecture)</w:t>
+              <w:t xml:space="preserve">Created a blog like online editor for users on the website.</w:t>
             </w:r>
           </w:p>
           <w:p>
@@ -1311,13 +1165,28 @@
               <w:spacing w:after="0" w:before="0" w:lineRule="auto"/>
               <w:ind w:left="720" w:hanging="360"/>
               <w:contextualSpacing w:val="1"/>
-              <w:rPr/>
-            </w:pPr>
-            <w:r>
-              <w:rPr>
-                <w:rtl w:val="0"/>
-              </w:rPr>
-              <w:t xml:space="preserve">Side project - Created an HTML page to automatically merge multiple excel files to generate custom reports, using PHPExcel library.</w:t>
+              <w:rPr>
+                <w:u w:val="none"/>
+              </w:rPr>
+            </w:pPr>
+            <w:r>
+              <w:rPr>
+                <w:rtl w:val="0"/>
+              </w:rPr>
+              <w:t xml:space="preserve">Created </w:t>
+            </w:r>
+            <w:r>
+              <w:rPr>
+                <w:b w:val="1"/>
+                <w:rtl w:val="0"/>
+              </w:rPr>
+              <w:t xml:space="preserve">Data quality report</w:t>
+            </w:r>
+            <w:r>
+              <w:rPr>
+                <w:rtl w:val="0"/>
+              </w:rPr>
+              <w:t xml:space="preserve"> software which analyze an spreadsheet and provide all the changes and improvement that being done.</w:t>
             </w:r>
             <w:r>
               <w:rPr>
@@ -1369,7 +1238,7 @@
               <w:rPr>
                 <w:rtl w:val="0"/>
               </w:rPr>
-              <w:t xml:space="preserve">PHP, Javascript, Jquery, HTML5, CSS3, MySQL, XAMPP, ChartJS, Markdown, Github</w:t>
+              <w:t xml:space="preserve">PHP, Javascript, Jquery, HTML5, CSS3, MySQL, XAMPP, ChartJS, Github</w:t>
             </w:r>
           </w:p>
           <w:p>
@@ -1672,11 +1541,6 @@
                 <w:rtl w:val="0"/>
               </w:rPr>
               <w:t xml:space="preserve">JAVA 7, Spring, Hibernate, JavaScript, JQuery, HTML5, CSS, SQL</w:t>
-            </w:r>
-            <w:r>
-              <w:rPr>
-                <w:rtl w:val="0"/>
-              </w:rPr>
             </w:r>
           </w:p>
         </w:tc>
@@ -1889,125 +1753,12 @@
                 <w:b w:val="1"/>
                 <w:rtl w:val="0"/>
               </w:rPr>
-              <w:t xml:space="preserve"> Laravel</w:t>
-            </w:r>
-            <w:r>
-              <w:rPr>
-                <w:rtl w:val="0"/>
-              </w:rPr>
-              <w:t xml:space="preserve"> and </w:t>
-            </w:r>
-            <w:r>
-              <w:rPr>
-                <w:b w:val="1"/>
-                <w:rtl w:val="0"/>
-              </w:rPr>
-              <w:t xml:space="preserve">React</w:t>
-            </w:r>
-            <w:r>
-              <w:rPr>
-                <w:rtl w:val="0"/>
-              </w:rPr>
-            </w:r>
-          </w:p>
-          <w:p>
-            <w:pPr>
-              <w:numPr>
-                <w:ilvl w:val="0"/>
-                <w:numId w:val="4"/>
-              </w:numPr>
-              <w:pBdr>
-                <w:top w:space="0" w:sz="0" w:val="nil"/>
-                <w:left w:space="0" w:sz="0" w:val="nil"/>
-                <w:bottom w:space="0" w:sz="0" w:val="nil"/>
-                <w:right w:space="0" w:sz="0" w:val="nil"/>
-                <w:between w:space="0" w:sz="0" w:val="nil"/>
-              </w:pBdr>
-              <w:shd w:fill="auto" w:val="clear"/>
-              <w:spacing w:after="0" w:before="0" w:line="312" w:lineRule="auto"/>
-              <w:ind w:left="320.99999999999966" w:hanging="360"/>
-              <w:contextualSpacing w:val="1"/>
-              <w:rPr/>
-            </w:pPr>
-            <w:r>
-              <w:rPr>
-                <w:rtl w:val="0"/>
-              </w:rPr>
-              <w:t xml:space="preserve">Advanced</w:t>
-            </w:r>
-            <w:r>
-              <w:rPr>
-                <w:rtl w:val="0"/>
-              </w:rPr>
-              <w:t xml:space="preserve"> knowledge of Microsoft Word, Excel and Publisher, including usage of macros.</w:t>
-            </w:r>
-          </w:p>
-          <w:p>
-            <w:pPr>
-              <w:numPr>
-                <w:ilvl w:val="0"/>
-                <w:numId w:val="4"/>
-              </w:numPr>
-              <w:pBdr>
-                <w:top w:space="0" w:sz="0" w:val="nil"/>
-                <w:left w:space="0" w:sz="0" w:val="nil"/>
-                <w:bottom w:space="0" w:sz="0" w:val="nil"/>
-                <w:right w:space="0" w:sz="0" w:val="nil"/>
-                <w:between w:space="0" w:sz="0" w:val="nil"/>
-              </w:pBdr>
-              <w:shd w:fill="auto" w:val="clear"/>
-              <w:spacing w:after="0" w:before="0" w:line="312" w:lineRule="auto"/>
-              <w:ind w:left="320.99999999999966" w:hanging="360"/>
-              <w:contextualSpacing w:val="1"/>
-              <w:rPr>
-                <w:u w:val="none"/>
-              </w:rPr>
-            </w:pPr>
-            <w:r>
-              <w:rPr>
-                <w:rtl w:val="0"/>
-              </w:rPr>
-              <w:t xml:space="preserve">Knowledge of CSS precompiler </w:t>
-            </w:r>
-            <w:r>
-              <w:rPr>
-                <w:b w:val="1"/>
-                <w:rtl w:val="0"/>
-              </w:rPr>
-              <w:t xml:space="preserve">SASS. </w:t>
-            </w:r>
-          </w:p>
-          <w:p>
-            <w:pPr>
-              <w:numPr>
-                <w:ilvl w:val="0"/>
-                <w:numId w:val="4"/>
-              </w:numPr>
-              <w:pBdr>
-                <w:top w:space="0" w:sz="0" w:val="nil"/>
-                <w:left w:space="0" w:sz="0" w:val="nil"/>
-                <w:bottom w:space="0" w:sz="0" w:val="nil"/>
-                <w:right w:space="0" w:sz="0" w:val="nil"/>
-                <w:between w:space="0" w:sz="0" w:val="nil"/>
-              </w:pBdr>
-              <w:shd w:fill="auto" w:val="clear"/>
-              <w:spacing w:after="0" w:before="0" w:line="312" w:lineRule="auto"/>
-              <w:ind w:left="320.99999999999966" w:hanging="360"/>
-              <w:contextualSpacing w:val="1"/>
-              <w:rPr/>
-            </w:pPr>
-            <w:r>
-              <w:rPr>
-                <w:rtl w:val="0"/>
-              </w:rPr>
-              <w:t xml:space="preserve">Experience with Adobe suits, for ex. </w:t>
-            </w:r>
-            <w:r>
-              <w:rPr>
-                <w:b w:val="1"/>
-                <w:rtl w:val="0"/>
-              </w:rPr>
-              <w:t xml:space="preserve">Photoshop and Illustrator. </w:t>
+              <w:t xml:space="preserve"> React, Vue, Laravel.</w:t>
+            </w:r>
+            <w:r>
+              <w:rPr>
+                <w:rtl w:val="0"/>
+              </w:rPr>
             </w:r>
           </w:p>
           <w:p>
@@ -2062,9 +1813,25 @@
               <w:rPr>
                 <w:rtl w:val="0"/>
               </w:rPr>
-              <w:t xml:space="preserve"> , </w:t>
+              <w:t xml:space="preserve"> </w:t>
             </w:r>
             <w:hyperlink r:id="rId8">
+              <w:r>
+                <w:rPr>
+                  <w:color w:val="1155cc"/>
+                  <w:u w:val="single"/>
+                  <w:rtl w:val="0"/>
+                </w:rPr>
+                <w:t xml:space="preserve">http://jonsvillagetaxi.com/</w:t>
+              </w:r>
+            </w:hyperlink>
+            <w:r>
+              <w:rPr>
+                <w:rtl w:val="0"/>
+              </w:rPr>
+              <w:t xml:space="preserve"> </w:t>
+            </w:r>
+            <w:hyperlink r:id="rId9">
               <w:r>
                 <w:rPr>
                   <w:color w:val="1155cc"/>
@@ -2078,28 +1845,6 @@
               <w:rPr>
                 <w:rtl w:val="0"/>
               </w:rPr>
-              <w:t xml:space="preserve"> and </w:t>
-            </w:r>
-            <w:hyperlink r:id="rId9">
-              <w:r>
-                <w:rPr>
-                  <w:color w:val="1155cc"/>
-                  <w:u w:val="single"/>
-                  <w:rtl w:val="0"/>
-                </w:rPr>
-                <w:t xml:space="preserve">http://jonsvillagetaxi.com/</w:t>
-              </w:r>
-            </w:hyperlink>
-            <w:r>
-              <w:rPr>
-                <w:rtl w:val="0"/>
-              </w:rPr>
-              <w:t xml:space="preserve"> </w:t>
-            </w:r>
-            <w:r>
-              <w:rPr>
-                <w:rtl w:val="0"/>
-              </w:rPr>
             </w:r>
           </w:p>
           <w:p>
@@ -2114,277 +1859,10 @@
               </w:pBdr>
               <w:shd w:fill="auto" w:val="clear"/>
               <w:contextualSpacing w:val="0"/>
-              <w:rPr>
-                <w:b w:val="1"/>
-              </w:rPr>
-            </w:pPr>
-            <w:bookmarkStart w:colFirst="0" w:colLast="0" w:name="_2jxsxqh" w:id="17"/>
+              <w:rPr/>
+            </w:pPr>
+            <w:bookmarkStart w:colFirst="0" w:colLast="0" w:name="_z337ya" w:id="17"/>
             <w:bookmarkEnd w:id="17"/>
-            <w:r>
-              <w:rPr>
-                <w:rtl w:val="0"/>
-              </w:rPr>
-              <w:t xml:space="preserve">CourseWork</w:t>
-            </w:r>
-            <w:r>
-              <w:rPr>
-                <w:b w:val="1"/>
-                <w:rtl w:val="0"/>
-              </w:rPr>
-              <w:tab/>
-            </w:r>
-          </w:p>
-          <w:p>
-            <w:pPr>
-              <w:numPr>
-                <w:ilvl w:val="0"/>
-                <w:numId w:val="2"/>
-              </w:numPr>
-              <w:pBdr>
-                <w:top w:space="0" w:sz="0" w:val="nil"/>
-                <w:left w:space="0" w:sz="0" w:val="nil"/>
-                <w:bottom w:space="0" w:sz="0" w:val="nil"/>
-                <w:right w:space="0" w:sz="0" w:val="nil"/>
-                <w:between w:space="0" w:sz="0" w:val="nil"/>
-              </w:pBdr>
-              <w:shd w:fill="auto" w:val="clear"/>
-              <w:spacing w:after="0" w:before="320" w:line="288.00000000000006" w:lineRule="auto"/>
-              <w:ind w:left="320.99999999999966" w:right="0" w:hanging="360"/>
-              <w:contextualSpacing w:val="1"/>
-              <w:rPr/>
-            </w:pPr>
-            <w:r>
-              <w:rPr>
-                <w:rtl w:val="0"/>
-              </w:rPr>
-              <w:t xml:space="preserve">Object Oriented Prog.</w:t>
-            </w:r>
-          </w:p>
-          <w:p>
-            <w:pPr>
-              <w:numPr>
-                <w:ilvl w:val="0"/>
-                <w:numId w:val="2"/>
-              </w:numPr>
-              <w:pBdr>
-                <w:top w:space="0" w:sz="0" w:val="nil"/>
-                <w:left w:space="0" w:sz="0" w:val="nil"/>
-                <w:bottom w:space="0" w:sz="0" w:val="nil"/>
-                <w:right w:space="0" w:sz="0" w:val="nil"/>
-                <w:between w:space="0" w:sz="0" w:val="nil"/>
-              </w:pBdr>
-              <w:shd w:fill="auto" w:val="clear"/>
-              <w:spacing w:after="0" w:before="0" w:line="288.00000000000006" w:lineRule="auto"/>
-              <w:ind w:left="320.99999999999966" w:right="0" w:hanging="360"/>
-              <w:contextualSpacing w:val="1"/>
-              <w:rPr/>
-            </w:pPr>
-            <w:r>
-              <w:rPr>
-                <w:rtl w:val="0"/>
-              </w:rPr>
-              <w:t xml:space="preserve">Assembly Lang and Comp. Arch</w:t>
-            </w:r>
-          </w:p>
-          <w:p>
-            <w:pPr>
-              <w:numPr>
-                <w:ilvl w:val="0"/>
-                <w:numId w:val="2"/>
-              </w:numPr>
-              <w:pBdr>
-                <w:top w:space="0" w:sz="0" w:val="nil"/>
-                <w:left w:space="0" w:sz="0" w:val="nil"/>
-                <w:bottom w:space="0" w:sz="0" w:val="nil"/>
-                <w:right w:space="0" w:sz="0" w:val="nil"/>
-                <w:between w:space="0" w:sz="0" w:val="nil"/>
-              </w:pBdr>
-              <w:shd w:fill="auto" w:val="clear"/>
-              <w:spacing w:after="0" w:before="0" w:lineRule="auto"/>
-              <w:ind w:left="320.99999999999966" w:right="0" w:hanging="360"/>
-              <w:contextualSpacing w:val="1"/>
-              <w:rPr/>
-            </w:pPr>
-            <w:r>
-              <w:rPr>
-                <w:rtl w:val="0"/>
-              </w:rPr>
-              <w:t xml:space="preserve">Data Structure using JAVA</w:t>
-              <w:tab/>
-            </w:r>
-          </w:p>
-          <w:p>
-            <w:pPr>
-              <w:numPr>
-                <w:ilvl w:val="0"/>
-                <w:numId w:val="2"/>
-              </w:numPr>
-              <w:pBdr>
-                <w:top w:space="0" w:sz="0" w:val="nil"/>
-                <w:left w:space="0" w:sz="0" w:val="nil"/>
-                <w:bottom w:space="0" w:sz="0" w:val="nil"/>
-                <w:right w:space="0" w:sz="0" w:val="nil"/>
-                <w:between w:space="0" w:sz="0" w:val="nil"/>
-              </w:pBdr>
-              <w:shd w:fill="auto" w:val="clear"/>
-              <w:spacing w:after="0" w:before="0" w:line="288.00000000000006" w:lineRule="auto"/>
-              <w:ind w:left="320.99999999999966" w:right="0" w:hanging="360"/>
-              <w:contextualSpacing w:val="1"/>
-              <w:rPr/>
-            </w:pPr>
-            <w:r>
-              <w:rPr>
-                <w:rtl w:val="0"/>
-              </w:rPr>
-              <w:t xml:space="preserve">Embedded Linux</w:t>
-            </w:r>
-          </w:p>
-          <w:p>
-            <w:pPr>
-              <w:numPr>
-                <w:ilvl w:val="0"/>
-                <w:numId w:val="2"/>
-              </w:numPr>
-              <w:pBdr>
-                <w:top w:space="0" w:sz="0" w:val="nil"/>
-                <w:left w:space="0" w:sz="0" w:val="nil"/>
-                <w:bottom w:space="0" w:sz="0" w:val="nil"/>
-                <w:right w:space="0" w:sz="0" w:val="nil"/>
-                <w:between w:space="0" w:sz="0" w:val="nil"/>
-              </w:pBdr>
-              <w:shd w:fill="auto" w:val="clear"/>
-              <w:spacing w:after="0" w:before="0" w:line="288.00000000000006" w:lineRule="auto"/>
-              <w:ind w:left="320.99999999999966" w:right="0" w:hanging="360"/>
-              <w:contextualSpacing w:val="1"/>
-              <w:rPr/>
-            </w:pPr>
-            <w:r>
-              <w:rPr>
-                <w:rtl w:val="0"/>
-              </w:rPr>
-              <w:t xml:space="preserve">Language Processing and compiler construction</w:t>
-            </w:r>
-          </w:p>
-          <w:p>
-            <w:pPr>
-              <w:numPr>
-                <w:ilvl w:val="0"/>
-                <w:numId w:val="2"/>
-              </w:numPr>
-              <w:pBdr>
-                <w:top w:space="0" w:sz="0" w:val="nil"/>
-                <w:left w:space="0" w:sz="0" w:val="nil"/>
-                <w:bottom w:space="0" w:sz="0" w:val="nil"/>
-                <w:right w:space="0" w:sz="0" w:val="nil"/>
-                <w:between w:space="0" w:sz="0" w:val="nil"/>
-              </w:pBdr>
-              <w:shd w:fill="auto" w:val="clear"/>
-              <w:spacing w:after="0" w:before="0" w:line="288.00000000000006" w:lineRule="auto"/>
-              <w:ind w:left="320.99999999999966" w:right="0" w:hanging="360"/>
-              <w:contextualSpacing w:val="1"/>
-              <w:rPr/>
-            </w:pPr>
-            <w:r>
-              <w:rPr>
-                <w:rtl w:val="0"/>
-              </w:rPr>
-              <w:t xml:space="preserve">Digital Logics and computing</w:t>
-            </w:r>
-          </w:p>
-          <w:p>
-            <w:pPr>
-              <w:numPr>
-                <w:ilvl w:val="0"/>
-                <w:numId w:val="2"/>
-              </w:numPr>
-              <w:pBdr>
-                <w:top w:space="0" w:sz="0" w:val="nil"/>
-                <w:left w:space="0" w:sz="0" w:val="nil"/>
-                <w:bottom w:space="0" w:sz="0" w:val="nil"/>
-                <w:right w:space="0" w:sz="0" w:val="nil"/>
-                <w:between w:space="0" w:sz="0" w:val="nil"/>
-              </w:pBdr>
-              <w:shd w:fill="auto" w:val="clear"/>
-              <w:spacing w:after="0" w:before="0" w:line="288.00000000000006" w:lineRule="auto"/>
-              <w:ind w:left="320.99999999999966" w:right="0" w:hanging="360"/>
-              <w:contextualSpacing w:val="1"/>
-              <w:rPr/>
-            </w:pPr>
-            <w:r>
-              <w:rPr>
-                <w:rtl w:val="0"/>
-              </w:rPr>
-              <w:t xml:space="preserve">Discrete Maths</w:t>
-            </w:r>
-          </w:p>
-          <w:p>
-            <w:pPr>
-              <w:numPr>
-                <w:ilvl w:val="0"/>
-                <w:numId w:val="2"/>
-              </w:numPr>
-              <w:pBdr>
-                <w:top w:space="0" w:sz="0" w:val="nil"/>
-                <w:left w:space="0" w:sz="0" w:val="nil"/>
-                <w:bottom w:space="0" w:sz="0" w:val="nil"/>
-                <w:right w:space="0" w:sz="0" w:val="nil"/>
-                <w:between w:space="0" w:sz="0" w:val="nil"/>
-              </w:pBdr>
-              <w:shd w:fill="auto" w:val="clear"/>
-              <w:spacing w:after="0" w:before="0" w:line="288.00000000000006" w:lineRule="auto"/>
-              <w:ind w:left="320.99999999999966" w:right="0" w:hanging="360"/>
-              <w:contextualSpacing w:val="1"/>
-              <w:rPr/>
-            </w:pPr>
-            <w:r>
-              <w:rPr>
-                <w:rtl w:val="0"/>
-              </w:rPr>
-              <w:t xml:space="preserve">Operating System</w:t>
-            </w:r>
-          </w:p>
-          <w:p>
-            <w:pPr>
-              <w:numPr>
-                <w:ilvl w:val="0"/>
-                <w:numId w:val="2"/>
-              </w:numPr>
-              <w:pBdr>
-                <w:top w:space="0" w:sz="0" w:val="nil"/>
-                <w:left w:space="0" w:sz="0" w:val="nil"/>
-                <w:bottom w:space="0" w:sz="0" w:val="nil"/>
-                <w:right w:space="0" w:sz="0" w:val="nil"/>
-                <w:between w:space="0" w:sz="0" w:val="nil"/>
-              </w:pBdr>
-              <w:shd w:fill="auto" w:val="clear"/>
-              <w:spacing w:before="0" w:line="288.00000000000006" w:lineRule="auto"/>
-              <w:ind w:left="320.99999999999966" w:right="0" w:hanging="360"/>
-              <w:contextualSpacing w:val="1"/>
-              <w:rPr/>
-            </w:pPr>
-            <w:r>
-              <w:rPr>
-                <w:rtl w:val="0"/>
-              </w:rPr>
-              <w:t xml:space="preserve">Discrete Algorithms</w:t>
-            </w:r>
-          </w:p>
-          <w:p>
-            <w:pPr>
-              <w:pStyle w:val="Heading1"/>
-              <w:pBdr>
-                <w:top w:space="0" w:sz="0" w:val="nil"/>
-                <w:left w:space="0" w:sz="0" w:val="nil"/>
-                <w:bottom w:space="0" w:sz="0" w:val="nil"/>
-                <w:right w:space="0" w:sz="0" w:val="nil"/>
-                <w:between w:space="0" w:sz="0" w:val="nil"/>
-              </w:pBdr>
-              <w:shd w:fill="auto" w:val="clear"/>
-              <w:contextualSpacing w:val="0"/>
-              <w:rPr/>
-            </w:pPr>
-            <w:bookmarkStart w:colFirst="0" w:colLast="0" w:name="_z337ya" w:id="18"/>
-            <w:bookmarkEnd w:id="18"/>
             <w:r>
               <w:rPr>
                 <w:rtl w:val="0"/>
@@ -2415,7 +1893,7 @@
               <w:rPr>
                 <w:rtl w:val="0"/>
               </w:rPr>
-              <w:t xml:space="preserve">JAVA, Spring, Hibernate, C++, Python, PHP, Javascript, SQL, Swift, NodeJS, npm, Laravel, React. </w:t>
+              <w:t xml:space="preserve">JAVA, Spring, Hibernate, C++, Python, PHP, Javascript, SQL, Swift, NodeJS, npm, Laravel, React, Vue. </w:t>
             </w:r>
           </w:p>
           <w:p>
@@ -2458,13 +1936,18 @@
               <w:contextualSpacing w:val="0"/>
               <w:rPr/>
             </w:pPr>
-            <w:bookmarkStart w:colFirst="0" w:colLast="0" w:name="_3j2qqm3" w:id="19"/>
-            <w:bookmarkEnd w:id="19"/>
-            <w:r>
-              <w:rPr>
-                <w:rtl w:val="0"/>
-              </w:rPr>
-              <w:t xml:space="preserve">Experience and Academic Achievements </w:t>
+            <w:bookmarkStart w:colFirst="0" w:colLast="0" w:name="_3j2qqm3" w:id="18"/>
+            <w:bookmarkEnd w:id="18"/>
+            <w:r>
+              <w:rPr>
+                <w:rtl w:val="0"/>
+              </w:rPr>
+              <w:t xml:space="preserve">ACHIEVEMENTS </w:t>
+            </w:r>
+            <w:r>
+              <w:rPr>
+                <w:rtl w:val="0"/>
+              </w:rPr>
             </w:r>
           </w:p>
           <w:p>
@@ -2490,6 +1973,32 @@
               <w:rPr>
                 <w:rtl w:val="0"/>
               </w:rPr>
+              <w:t xml:space="preserve">Multiple accepted pull requests on github. Active in open source community.</w:t>
+            </w:r>
+          </w:p>
+          <w:p>
+            <w:pPr>
+              <w:numPr>
+                <w:ilvl w:val="0"/>
+                <w:numId w:val="3"/>
+              </w:numPr>
+              <w:pBdr>
+                <w:top w:space="0" w:sz="0" w:val="nil"/>
+                <w:left w:space="0" w:sz="0" w:val="nil"/>
+                <w:bottom w:space="0" w:sz="0" w:val="nil"/>
+                <w:right w:space="0" w:sz="0" w:val="nil"/>
+                <w:between w:space="0" w:sz="0" w:val="nil"/>
+              </w:pBdr>
+              <w:shd w:fill="auto" w:val="clear"/>
+              <w:spacing w:after="0" w:lineRule="auto"/>
+              <w:ind w:left="720" w:right="0" w:hanging="360"/>
+              <w:contextualSpacing w:val="1"/>
+              <w:rPr/>
+            </w:pPr>
+            <w:r>
+              <w:rPr>
+                <w:rtl w:val="0"/>
+              </w:rPr>
               <w:t xml:space="preserve">Tutor for mathematics as part-time job in Dutchess Community College</w:t>
             </w:r>
           </w:p>
@@ -2542,7 +2051,186 @@
               <w:rPr>
                 <w:rtl w:val="0"/>
               </w:rPr>
-              <w:t xml:space="preserve">Won several prizes in maths(Integration) competition in SUNY New Paltz in year 2014 and 2015.</w:t>
+              <w:t xml:space="preserve">Won several prizes in maths(Integration bee) competition in SUNY New Paltz in year 2014 and 2015.</w:t>
+            </w:r>
+          </w:p>
+          <w:p>
+            <w:pPr>
+              <w:pStyle w:val="Heading1"/>
+              <w:contextualSpacing w:val="0"/>
+              <w:rPr/>
+            </w:pPr>
+            <w:bookmarkStart w:colFirst="0" w:colLast="0" w:name="_2jxsxqh" w:id="19"/>
+            <w:bookmarkEnd w:id="19"/>
+            <w:r>
+              <w:rPr>
+                <w:rtl w:val="0"/>
+              </w:rPr>
+              <w:t xml:space="preserve">CourseWork</w:t>
+              <w:tab/>
+            </w:r>
+          </w:p>
+          <w:p>
+            <w:pPr>
+              <w:numPr>
+                <w:ilvl w:val="0"/>
+                <w:numId w:val="2"/>
+              </w:numPr>
+              <w:spacing w:before="320" w:line="288.00000000000006" w:lineRule="auto"/>
+              <w:ind w:left="320.99999999999966" w:right="0" w:hanging="360"/>
+              <w:contextualSpacing w:val="1"/>
+              <w:rPr/>
+            </w:pPr>
+            <w:r>
+              <w:rPr>
+                <w:rtl w:val="0"/>
+              </w:rPr>
+              <w:t xml:space="preserve">Object Oriented Prog.</w:t>
+            </w:r>
+          </w:p>
+          <w:p>
+            <w:pPr>
+              <w:numPr>
+                <w:ilvl w:val="0"/>
+                <w:numId w:val="2"/>
+              </w:numPr>
+              <w:spacing w:before="0" w:line="288.00000000000006" w:lineRule="auto"/>
+              <w:ind w:left="320.99999999999966" w:right="0" w:hanging="360"/>
+              <w:contextualSpacing w:val="1"/>
+              <w:rPr/>
+            </w:pPr>
+            <w:r>
+              <w:rPr>
+                <w:rtl w:val="0"/>
+              </w:rPr>
+              <w:t xml:space="preserve">Assembly Lang and Comp. Arch</w:t>
+            </w:r>
+          </w:p>
+          <w:p>
+            <w:pPr>
+              <w:numPr>
+                <w:ilvl w:val="0"/>
+                <w:numId w:val="2"/>
+              </w:numPr>
+              <w:spacing w:before="0" w:lineRule="auto"/>
+              <w:ind w:left="320.99999999999966" w:right="0" w:hanging="360"/>
+              <w:contextualSpacing w:val="1"/>
+              <w:rPr/>
+            </w:pPr>
+            <w:r>
+              <w:rPr>
+                <w:rtl w:val="0"/>
+              </w:rPr>
+              <w:t xml:space="preserve">Data Structure using JAVA</w:t>
+              <w:tab/>
+            </w:r>
+          </w:p>
+          <w:p>
+            <w:pPr>
+              <w:numPr>
+                <w:ilvl w:val="0"/>
+                <w:numId w:val="2"/>
+              </w:numPr>
+              <w:spacing w:before="0" w:line="288.00000000000006" w:lineRule="auto"/>
+              <w:ind w:left="320.99999999999966" w:right="0" w:hanging="360"/>
+              <w:contextualSpacing w:val="1"/>
+              <w:rPr/>
+            </w:pPr>
+            <w:r>
+              <w:rPr>
+                <w:rtl w:val="0"/>
+              </w:rPr>
+              <w:t xml:space="preserve">Embedded Linux</w:t>
+            </w:r>
+          </w:p>
+          <w:p>
+            <w:pPr>
+              <w:numPr>
+                <w:ilvl w:val="0"/>
+                <w:numId w:val="2"/>
+              </w:numPr>
+              <w:spacing w:before="0" w:line="288.00000000000006" w:lineRule="auto"/>
+              <w:ind w:left="320.99999999999966" w:right="0" w:hanging="360"/>
+              <w:contextualSpacing w:val="1"/>
+              <w:rPr/>
+            </w:pPr>
+            <w:r>
+              <w:rPr>
+                <w:rtl w:val="0"/>
+              </w:rPr>
+              <w:t xml:space="preserve">Language Processing and compiler construction</w:t>
+            </w:r>
+          </w:p>
+          <w:p>
+            <w:pPr>
+              <w:numPr>
+                <w:ilvl w:val="0"/>
+                <w:numId w:val="2"/>
+              </w:numPr>
+              <w:spacing w:before="0" w:line="288.00000000000006" w:lineRule="auto"/>
+              <w:ind w:left="320.99999999999966" w:right="0" w:hanging="360"/>
+              <w:contextualSpacing w:val="1"/>
+              <w:rPr/>
+            </w:pPr>
+            <w:r>
+              <w:rPr>
+                <w:rtl w:val="0"/>
+              </w:rPr>
+              <w:t xml:space="preserve">Digital Logics and computing</w:t>
+            </w:r>
+          </w:p>
+          <w:p>
+            <w:pPr>
+              <w:numPr>
+                <w:ilvl w:val="0"/>
+                <w:numId w:val="2"/>
+              </w:numPr>
+              <w:spacing w:before="0" w:line="288.00000000000006" w:lineRule="auto"/>
+              <w:ind w:left="320.99999999999966" w:right="0" w:hanging="360"/>
+              <w:contextualSpacing w:val="1"/>
+              <w:rPr/>
+            </w:pPr>
+            <w:r>
+              <w:rPr>
+                <w:rtl w:val="0"/>
+              </w:rPr>
+              <w:t xml:space="preserve">Discrete Maths</w:t>
+            </w:r>
+          </w:p>
+          <w:p>
+            <w:pPr>
+              <w:numPr>
+                <w:ilvl w:val="0"/>
+                <w:numId w:val="2"/>
+              </w:numPr>
+              <w:spacing w:before="0" w:line="288.00000000000006" w:lineRule="auto"/>
+              <w:ind w:left="320.99999999999966" w:right="0" w:hanging="360"/>
+              <w:contextualSpacing w:val="1"/>
+              <w:rPr/>
+            </w:pPr>
+            <w:r>
+              <w:rPr>
+                <w:rtl w:val="0"/>
+              </w:rPr>
+              <w:t xml:space="preserve">Operating System</w:t>
+            </w:r>
+          </w:p>
+          <w:p>
+            <w:pPr>
+              <w:numPr>
+                <w:ilvl w:val="0"/>
+                <w:numId w:val="2"/>
+              </w:numPr>
+              <w:spacing w:before="0" w:line="288.00000000000006" w:lineRule="auto"/>
+              <w:ind w:left="320.99999999999966" w:right="0" w:hanging="360"/>
+              <w:contextualSpacing w:val="1"/>
+              <w:rPr/>
+            </w:pPr>
+            <w:r>
+              <w:rPr>
+                <w:rtl w:val="0"/>
+              </w:rPr>
+              <w:t xml:space="preserve">Discrete Algorithms</w:t>
             </w:r>
           </w:p>
         </w:tc>
@@ -2550,14 +2238,8 @@
     </w:tbl>
     <w:p>
       <w:pPr>
-        <w:pBdr>
-          <w:top w:space="0" w:sz="0" w:val="nil"/>
-          <w:left w:space="0" w:sz="0" w:val="nil"/>
-          <w:bottom w:space="0" w:sz="0" w:val="nil"/>
-          <w:right w:space="0" w:sz="0" w:val="nil"/>
-          <w:between w:space="0" w:sz="0" w:val="nil"/>
-        </w:pBdr>
-        <w:shd w:fill="auto" w:val="clear"/>
+        <w:spacing w:before="0" w:line="276" w:lineRule="auto"/>
+        <w:ind w:left="0" w:right="0" w:firstLine="0"/>
         <w:contextualSpacing w:val="0"/>
         <w:rPr/>
       </w:pPr>

</xml_diff>

<commit_message>
Added python on resume
</commit_message>
<xml_diff>
--- a/Resume.docx
+++ b/Resume.docx
@@ -826,6 +826,39 @@
               </w:rPr>
               <w:t xml:space="preserve">. Created customizable charts for each building using D3js library.</w:t>
             </w:r>
+          </w:p>
+          <w:p>
+            <w:pPr>
+              <w:numPr>
+                <w:ilvl w:val="0"/>
+                <w:numId w:val="1"/>
+              </w:numPr>
+              <w:spacing w:before="0" w:lineRule="auto"/>
+              <w:ind w:left="720" w:hanging="360"/>
+              <w:contextualSpacing w:val="1"/>
+              <w:rPr>
+                <w:highlight w:val="white"/>
+              </w:rPr>
+            </w:pPr>
+            <w:r>
+              <w:rPr>
+                <w:rtl w:val="0"/>
+              </w:rPr>
+              <w:t xml:space="preserve">Using </w:t>
+            </w:r>
+            <w:r>
+              <w:rPr>
+                <w:b w:val="1"/>
+                <w:rtl w:val="0"/>
+              </w:rPr>
+              <w:t xml:space="preserve">Python</w:t>
+            </w:r>
+            <w:r>
+              <w:rPr>
+                <w:rtl w:val="0"/>
+              </w:rPr>
+              <w:t xml:space="preserve"> Tkinter library to build GUI interface for IOT application.</w:t>
+            </w:r>
             <w:r>
               <w:rPr>
                 <w:rtl w:val="0"/>
@@ -940,7 +973,7 @@
               <w:rPr>
                 <w:rtl w:val="0"/>
               </w:rPr>
-              <w:t xml:space="preserve">React, Vue, Javascript, Jquery, MySQL, Laravel, D3JS,  JAVA, Swift, Git and AWS Server</w:t>
+              <w:t xml:space="preserve">React, Vue, Javascript, Jquery, Python, MySQL, Laravel, D3JS,  JAVA, Swift, Git and AWS Server</w:t>
             </w:r>
           </w:p>
           <w:p>

</xml_diff>